<commit_message>
Ajout de plusieurs points sur la documentation et continuation du manuel
Voir sur le trello pour plus d'info, mais en quelques mots finalisation de plusieurs points importants de la documentation et préparation du terrain pour le rendu final
</commit_message>
<xml_diff>
--- a/Documentation/Manuel d'utilisation.docx
+++ b/Documentation/Manuel d'utilisation.docx
@@ -1,6 +1,6 @@
 
 <file path=word/document.xml><?xml version="1.0" encoding="utf-8"?>
-<w:document xmlns:wpc="http://schemas.microsoft.com/office/word/2010/wordprocessingCanvas" xmlns:cx="http://schemas.microsoft.com/office/drawing/2014/chartex" xmlns:cx1="http://schemas.microsoft.com/office/drawing/2015/9/8/chartex" xmlns:mc="http://schemas.openxmlformats.org/markup-compatibility/2006" xmlns:o="urn:schemas-microsoft-com:office:office" xmlns:r="http://schemas.openxmlformats.org/officeDocument/2006/relationships" xmlns:m="http://schemas.openxmlformats.org/officeDocument/2006/math" xmlns:v="urn:schemas-microsoft-com:vml" xmlns:wp14="http://schemas.microsoft.com/office/word/2010/wordprocessingDrawing" xmlns:wp="http://schemas.openxmlformats.org/drawingml/2006/wordprocessingDrawing" xmlns:w10="urn:schemas-microsoft-com:office:word" xmlns:w="http://schemas.openxmlformats.org/wordprocessingml/2006/main" xmlns:w14="http://schemas.microsoft.com/office/word/2010/wordml" xmlns:w15="http://schemas.microsoft.com/office/word/2012/wordml" xmlns:w16se="http://schemas.microsoft.com/office/word/2015/wordml/symex" xmlns:wpg="http://schemas.microsoft.com/office/word/2010/wordprocessingGroup" xmlns:wpi="http://schemas.microsoft.com/office/word/2010/wordprocessingInk" xmlns:wne="http://schemas.microsoft.com/office/word/2006/wordml" xmlns:wps="http://schemas.microsoft.com/office/word/2010/wordprocessingShape" mc:Ignorable="w14 w15 w16se wp14">
+<w:document xmlns:wpc="http://schemas.microsoft.com/office/word/2010/wordprocessingCanvas" xmlns:cx="http://schemas.microsoft.com/office/drawing/2014/chartex" xmlns:cx1="http://schemas.microsoft.com/office/drawing/2015/9/8/chartex" xmlns:cx2="http://schemas.microsoft.com/office/drawing/2015/10/21/chartex" xmlns:cx3="http://schemas.microsoft.com/office/drawing/2016/5/9/chartex" xmlns:cx4="http://schemas.microsoft.com/office/drawing/2016/5/10/chartex" xmlns:cx5="http://schemas.microsoft.com/office/drawing/2016/5/11/chartex" xmlns:cx6="http://schemas.microsoft.com/office/drawing/2016/5/12/chartex" xmlns:cx7="http://schemas.microsoft.com/office/drawing/2016/5/13/chartex" xmlns:cx8="http://schemas.microsoft.com/office/drawing/2016/5/14/chartex" xmlns:mc="http://schemas.openxmlformats.org/markup-compatibility/2006" xmlns:aink="http://schemas.microsoft.com/office/drawing/2016/ink" xmlns:am3d="http://schemas.microsoft.com/office/drawing/2017/model3d" xmlns:o="urn:schemas-microsoft-com:office:office" xmlns:r="http://schemas.openxmlformats.org/officeDocument/2006/relationships" xmlns:m="http://schemas.openxmlformats.org/officeDocument/2006/math" xmlns:v="urn:schemas-microsoft-com:vml" xmlns:wp14="http://schemas.microsoft.com/office/word/2010/wordprocessingDrawing" xmlns:wp="http://schemas.openxmlformats.org/drawingml/2006/wordprocessingDrawing" xmlns:w10="urn:schemas-microsoft-com:office:word" xmlns:w="http://schemas.openxmlformats.org/wordprocessingml/2006/main" xmlns:w14="http://schemas.microsoft.com/office/word/2010/wordml" xmlns:w15="http://schemas.microsoft.com/office/word/2012/wordml" xmlns:w16cex="http://schemas.microsoft.com/office/word/2018/wordml/cex" xmlns:w16cid="http://schemas.microsoft.com/office/word/2016/wordml/cid" xmlns:w16="http://schemas.microsoft.com/office/word/2018/wordml" xmlns:w16se="http://schemas.microsoft.com/office/word/2015/wordml/symex" xmlns:wpg="http://schemas.microsoft.com/office/word/2010/wordprocessingGroup" xmlns:wpi="http://schemas.microsoft.com/office/word/2010/wordprocessingInk" xmlns:wne="http://schemas.microsoft.com/office/word/2006/wordml" xmlns:wps="http://schemas.microsoft.com/office/word/2010/wordprocessingShape" mc:Ignorable="w14 w15 w16se w16cid w16 w16cex wp14">
   <w:body>
     <w:tbl>
       <w:tblPr>
@@ -77,7 +77,7 @@
               <mc:AlternateContent>
                 <mc:Choice Requires="wpg">
                   <w:drawing>
-                    <wp:anchor distT="0" distB="0" distL="114300" distR="114300" simplePos="0" relativeHeight="251659264" behindDoc="1" locked="0" layoutInCell="1" allowOverlap="1" wp14:anchorId="787179B4" wp14:editId="33EF6AD9">
+                    <wp:anchor distT="0" distB="0" distL="114300" distR="114300" simplePos="0" relativeHeight="251659264" behindDoc="1" locked="0" layoutInCell="1" allowOverlap="1" wp14:anchorId="2719C903" wp14:editId="23413CF3">
                       <wp:simplePos x="0" y="0"/>
                       <wp:positionH relativeFrom="margin">
                         <wp:posOffset>-449580</wp:posOffset>
@@ -94,7 +94,7 @@
                             <a16:creationId xmlns:a16="http://schemas.microsoft.com/office/drawing/2014/main" id="{405C8564-9AA1-3741-A518-06A1556F88BC}"/>
                           </a:ext>
                           <a:ext uri="{C183D7F6-B498-43B3-948B-1728B52AA6E4}">
-                            <adec:decorative xmlns:adec="http://schemas.microsoft.com/office/drawing/2017/decorative" xmlns:w16="http://schemas.microsoft.com/office/word/2018/wordml" xmlns:w16cid="http://schemas.microsoft.com/office/word/2016/wordml/cid" xmlns:w16cex="http://schemas.microsoft.com/office/word/2018/wordml/cex" xmlns:w="http://schemas.openxmlformats.org/wordprocessingml/2006/main" xmlns:w10="urn:schemas-microsoft-com:office:word" xmlns:v="urn:schemas-microsoft-com:vml" xmlns:o="urn:schemas-microsoft-com:office:office" xmlns:am3d="http://schemas.microsoft.com/office/drawing/2017/model3d" xmlns:aink="http://schemas.microsoft.com/office/drawing/2016/ink" xmlns:cx8="http://schemas.microsoft.com/office/drawing/2016/5/14/chartex" xmlns:cx7="http://schemas.microsoft.com/office/drawing/2016/5/13/chartex" xmlns:cx6="http://schemas.microsoft.com/office/drawing/2016/5/12/chartex" xmlns:cx5="http://schemas.microsoft.com/office/drawing/2016/5/11/chartex" xmlns:cx4="http://schemas.microsoft.com/office/drawing/2016/5/10/chartex" xmlns:cx3="http://schemas.microsoft.com/office/drawing/2016/5/9/chartex" xmlns:cx2="http://schemas.microsoft.com/office/drawing/2015/10/21/chartex" xmlns="" val="1"/>
+                            <adec:decorative xmlns:adec="http://schemas.microsoft.com/office/drawing/2017/decorative" val="1"/>
                           </a:ext>
                         </a:extLst>
                       </wp:docPr>
@@ -415,7 +415,10 @@
         <w:t>document</w:t>
       </w:r>
       <w:r>
-        <w:t xml:space="preserve"> vous aller pouvoir découvrir les différentes fonctionnalités disponibles pour la plateforme web CPA. Nous allons commencer par les fonctionnalités utilisateur, puis nous regarderons plus en détails les fonctionnalités administrateurs.</w:t>
+        <w:t xml:space="preserve"> vous aller pouvoir découvrir les différentes fonctionnalités disponibles pour la plateforme web CPA. </w:t>
+      </w:r>
+      <w:r>
+        <w:t>Nous allons détailler, comment et ce que peux faire l’utilisateur.</w:t>
       </w:r>
     </w:p>
     <w:p/>
@@ -437,17 +440,400 @@
     </w:p>
     <w:p>
       <w:r>
+        <w:drawing>
+          <wp:anchor distT="0" distB="0" distL="114300" distR="114300" simplePos="0" relativeHeight="251660288" behindDoc="0" locked="0" layoutInCell="1" allowOverlap="1" wp14:anchorId="5CD69D5B" wp14:editId="5E527877">
+            <wp:simplePos x="0" y="0"/>
+            <wp:positionH relativeFrom="column">
+              <wp:posOffset>1039412</wp:posOffset>
+            </wp:positionH>
+            <wp:positionV relativeFrom="paragraph">
+              <wp:posOffset>323714</wp:posOffset>
+            </wp:positionV>
+            <wp:extent cx="4373245" cy="2776855"/>
+            <wp:effectExtent l="0" t="0" r="0" b="4445"/>
+            <wp:wrapTopAndBottom/>
+            <wp:docPr id="1" name="Image 1"/>
+            <wp:cNvGraphicFramePr>
+              <a:graphicFrameLocks xmlns:a="http://schemas.openxmlformats.org/drawingml/2006/main" noChangeAspect="1"/>
+            </wp:cNvGraphicFramePr>
+            <a:graphic xmlns:a="http://schemas.openxmlformats.org/drawingml/2006/main">
+              <a:graphicData uri="http://schemas.openxmlformats.org/drawingml/2006/picture">
+                <pic:pic xmlns:pic="http://schemas.openxmlformats.org/drawingml/2006/picture">
+                  <pic:nvPicPr>
+                    <pic:cNvPr id="1" name="Image 1"/>
+                    <pic:cNvPicPr/>
+                  </pic:nvPicPr>
+                  <pic:blipFill>
+                    <a:blip r:embed="rId11" cstate="print">
+                      <a:extLst>
+                        <a:ext uri="{28A0092B-C50C-407E-A947-70E740481C1C}">
+                          <a14:useLocalDpi xmlns:a14="http://schemas.microsoft.com/office/drawing/2010/main" val="0"/>
+                        </a:ext>
+                      </a:extLst>
+                    </a:blip>
+                    <a:stretch>
+                      <a:fillRect/>
+                    </a:stretch>
+                  </pic:blipFill>
+                  <pic:spPr>
+                    <a:xfrm>
+                      <a:off x="0" y="0"/>
+                      <a:ext cx="4373245" cy="2776855"/>
+                    </a:xfrm>
+                    <a:prstGeom prst="rect">
+                      <a:avLst/>
+                    </a:prstGeom>
+                  </pic:spPr>
+                </pic:pic>
+              </a:graphicData>
+            </a:graphic>
+            <wp14:sizeRelH relativeFrom="page">
+              <wp14:pctWidth>0</wp14:pctWidth>
+            </wp14:sizeRelH>
+            <wp14:sizeRelV relativeFrom="page">
+              <wp14:pctHeight>0</wp14:pctHeight>
+            </wp14:sizeRelV>
+          </wp:anchor>
+        </w:drawing>
+      </w:r>
+      <w:r>
         <w:t xml:space="preserve">Vous pouvez voir ci-dessous </w:t>
       </w:r>
       <w:r>
-        <w:t xml:space="preserve">la page de connexion. Nous avons deux champs, le </w:t>
-      </w:r>
-      <w:bookmarkStart w:id="0" w:name="_GoBack"/>
-      <w:bookmarkEnd w:id="0"/>
-    </w:p>
+        <w:t>la page de connexion.</w:t>
+      </w:r>
+      <w:r>
+        <w:t xml:space="preserve"> </w:t>
+      </w:r>
+    </w:p>
+    <w:p/>
+    <w:p>
+      <w:r>
+        <w:t>Cette page contient 2 champs qui sont respectivement :</w:t>
+      </w:r>
+    </w:p>
+    <w:p>
+      <w:pPr>
+        <w:pStyle w:val="Paragraphedeliste"/>
+        <w:numPr>
+          <w:ilvl w:val="0"/>
+          <w:numId w:val="1"/>
+        </w:numPr>
+      </w:pPr>
+      <w:r>
+        <w:t xml:space="preserve">Nom d’utilisateur (qui est l’adresse e-mail </w:t>
+      </w:r>
+    </w:p>
+    <w:p>
+      <w:pPr>
+        <w:pStyle w:val="Paragraphedeliste"/>
+        <w:numPr>
+          <w:ilvl w:val="0"/>
+          <w:numId w:val="1"/>
+        </w:numPr>
+      </w:pPr>
+      <w:r>
+        <w:t>Mot de passe</w:t>
+      </w:r>
+    </w:p>
+    <w:p>
+      <w:r>
+        <w:t>Il suffit à l’utilisateur d’entrer son e-mail ainsi que son mot de passe et d’appuyer sur le bouton login.</w:t>
+      </w:r>
+    </w:p>
+    <w:p/>
+    <w:p>
+      <w:pPr>
+        <w:spacing w:after="0"/>
+        <w:rPr>
+          <w:rFonts w:eastAsiaTheme="majorEastAsia" w:cstheme="majorBidi"/>
+          <w:i/>
+          <w:iCs/>
+          <w:color w:val="000000" w:themeColor="text1"/>
+          <w:sz w:val="30"/>
+        </w:rPr>
+      </w:pPr>
+      <w:r>
+        <w:br w:type="page"/>
+      </w:r>
+    </w:p>
+    <w:p>
+      <w:pPr>
+        <w:pStyle w:val="Titre4"/>
+      </w:pPr>
+      <w:r>
+        <w:lastRenderedPageBreak/>
+        <w:t>Page d’accueil</w:t>
+      </w:r>
+    </w:p>
+    <w:p>
+      <w:r>
+        <w:t>C’est sur cette page que nous pouvons observé pour la « première » fois l’élément de base qui est sur toute les pages mise à part celle de login. La banderole rouge en haut de page. Elle se compose du logo qui est une liste déroulante sur toutes les pages excepté la page d’accueil. Du nom de la plateforme web « CPA-CP », d’une petite phrase de bienvenue « Bonjour, nom prénom » et pour finir du bouton de déconnexion.</w:t>
+      </w:r>
+    </w:p>
+    <w:p>
+      <w:r>
+        <w:drawing>
+          <wp:anchor distT="0" distB="0" distL="114300" distR="114300" simplePos="0" relativeHeight="251661312" behindDoc="0" locked="0" layoutInCell="1" allowOverlap="1" wp14:anchorId="765A7F81" wp14:editId="20FFCA2C">
+            <wp:simplePos x="0" y="0"/>
+            <wp:positionH relativeFrom="column">
+              <wp:posOffset>0</wp:posOffset>
+            </wp:positionH>
+            <wp:positionV relativeFrom="paragraph">
+              <wp:posOffset>620882</wp:posOffset>
+            </wp:positionV>
+            <wp:extent cx="6767830" cy="3565525"/>
+            <wp:effectExtent l="0" t="0" r="1270" b="3175"/>
+            <wp:wrapTopAndBottom/>
+            <wp:docPr id="6" name="Image 6" descr="Une image contenant texte&#10;&#10;Description générée automatiquement"/>
+            <wp:cNvGraphicFramePr>
+              <a:graphicFrameLocks xmlns:a="http://schemas.openxmlformats.org/drawingml/2006/main" noChangeAspect="1"/>
+            </wp:cNvGraphicFramePr>
+            <a:graphic xmlns:a="http://schemas.openxmlformats.org/drawingml/2006/main">
+              <a:graphicData uri="http://schemas.openxmlformats.org/drawingml/2006/picture">
+                <pic:pic xmlns:pic="http://schemas.openxmlformats.org/drawingml/2006/picture">
+                  <pic:nvPicPr>
+                    <pic:cNvPr id="6" name="Image 6" descr="Une image contenant texte&#10;&#10;Description générée automatiquement"/>
+                    <pic:cNvPicPr/>
+                  </pic:nvPicPr>
+                  <pic:blipFill>
+                    <a:blip r:embed="rId12" cstate="print">
+                      <a:extLst>
+                        <a:ext uri="{28A0092B-C50C-407E-A947-70E740481C1C}">
+                          <a14:useLocalDpi xmlns:a14="http://schemas.microsoft.com/office/drawing/2010/main" val="0"/>
+                        </a:ext>
+                      </a:extLst>
+                    </a:blip>
+                    <a:stretch>
+                      <a:fillRect/>
+                    </a:stretch>
+                  </pic:blipFill>
+                  <pic:spPr>
+                    <a:xfrm>
+                      <a:off x="0" y="0"/>
+                      <a:ext cx="6767830" cy="3565525"/>
+                    </a:xfrm>
+                    <a:prstGeom prst="rect">
+                      <a:avLst/>
+                    </a:prstGeom>
+                  </pic:spPr>
+                </pic:pic>
+              </a:graphicData>
+            </a:graphic>
+            <wp14:sizeRelH relativeFrom="page">
+              <wp14:pctWidth>0</wp14:pctWidth>
+            </wp14:sizeRelH>
+            <wp14:sizeRelV relativeFrom="page">
+              <wp14:pctHeight>0</wp14:pctHeight>
+            </wp14:sizeRelV>
+          </wp:anchor>
+        </w:drawing>
+      </w:r>
+      <w:r>
+        <w:t>Pour le contenu de la page nous pouvons voir,</w:t>
+      </w:r>
+      <w:r>
+        <w:t xml:space="preserve"> </w:t>
+      </w:r>
+      <w:r>
+        <w:t>une petite description de l’utilité et des fonctionnalités de la plateforme. Ainsi que des boutons pour pouvoir accéder au différentes pages</w:t>
+      </w:r>
+      <w:r>
+        <w:t>. Vous pouvez voir une capture d’écran de cette page ci-dessous.</w:t>
+      </w:r>
+    </w:p>
+    <w:p>
+      <w:r>
+        <w:t xml:space="preserve">Vous pouvez donc à tous moment vous déconnectez de la plateforme en appuyant sur le bouton « déconnexion » disponible en haut à droite de l’écran. </w:t>
+      </w:r>
+    </w:p>
+    <w:p>
+      <w:pPr>
+        <w:pStyle w:val="Titre4"/>
+      </w:pPr>
+    </w:p>
+    <w:p>
+      <w:pPr>
+        <w:pStyle w:val="Titre4"/>
+      </w:pPr>
+      <w:r>
+        <w:t>Formulaire CPA</w:t>
+      </w:r>
+    </w:p>
+    <w:p>
+      <w:r>
+        <w:t>Cette page et en réalité en regroupement de 3 formulaires. Le formulaire pour effectuer une visite, une contre visite et l’ajout d’un nouvel abri. Nous allons donc voir comment fonctionne les différents formulaires.</w:t>
+      </w:r>
+    </w:p>
+    <w:p>
+      <w:r>
+        <w:drawing>
+          <wp:anchor distT="0" distB="0" distL="114300" distR="114300" simplePos="0" relativeHeight="251662336" behindDoc="0" locked="0" layoutInCell="1" allowOverlap="1" wp14:anchorId="399A247A" wp14:editId="6546FFF0">
+            <wp:simplePos x="0" y="0"/>
+            <wp:positionH relativeFrom="column">
+              <wp:posOffset>0</wp:posOffset>
+            </wp:positionH>
+            <wp:positionV relativeFrom="paragraph">
+              <wp:posOffset>666092</wp:posOffset>
+            </wp:positionV>
+            <wp:extent cx="6767830" cy="1278255"/>
+            <wp:effectExtent l="0" t="0" r="1270" b="4445"/>
+            <wp:wrapTopAndBottom/>
+            <wp:docPr id="7" name="Image 7"/>
+            <wp:cNvGraphicFramePr>
+              <a:graphicFrameLocks xmlns:a="http://schemas.openxmlformats.org/drawingml/2006/main" noChangeAspect="1"/>
+            </wp:cNvGraphicFramePr>
+            <a:graphic xmlns:a="http://schemas.openxmlformats.org/drawingml/2006/main">
+              <a:graphicData uri="http://schemas.openxmlformats.org/drawingml/2006/picture">
+                <pic:pic xmlns:pic="http://schemas.openxmlformats.org/drawingml/2006/picture">
+                  <pic:nvPicPr>
+                    <pic:cNvPr id="7" name="Image 7"/>
+                    <pic:cNvPicPr/>
+                  </pic:nvPicPr>
+                  <pic:blipFill>
+                    <a:blip r:embed="rId13" cstate="print">
+                      <a:extLst>
+                        <a:ext uri="{28A0092B-C50C-407E-A947-70E740481C1C}">
+                          <a14:useLocalDpi xmlns:a14="http://schemas.microsoft.com/office/drawing/2010/main" val="0"/>
+                        </a:ext>
+                      </a:extLst>
+                    </a:blip>
+                    <a:stretch>
+                      <a:fillRect/>
+                    </a:stretch>
+                  </pic:blipFill>
+                  <pic:spPr>
+                    <a:xfrm>
+                      <a:off x="0" y="0"/>
+                      <a:ext cx="6767830" cy="1278255"/>
+                    </a:xfrm>
+                    <a:prstGeom prst="rect">
+                      <a:avLst/>
+                    </a:prstGeom>
+                  </pic:spPr>
+                </pic:pic>
+              </a:graphicData>
+            </a:graphic>
+            <wp14:sizeRelH relativeFrom="page">
+              <wp14:pctWidth>0</wp14:pctWidth>
+            </wp14:sizeRelH>
+            <wp14:sizeRelV relativeFrom="page">
+              <wp14:pctHeight>0</wp14:pctHeight>
+            </wp14:sizeRelV>
+          </wp:anchor>
+        </w:drawing>
+      </w:r>
+      <w:r>
+        <w:t>Voici la page à son stade de base. Vous devrez donc premièrement sélectionner un abris (précision importante, si aucun abri ne se trouve dans le statut « visite planifiée » ou « contre visite planifiée » aucun abri n’apparaîtra dans la liste) ou l’option « autre ».</w:t>
+      </w:r>
+    </w:p>
+    <w:p>
+      <w:r>
+        <w:t xml:space="preserve"> </w:t>
+      </w:r>
+    </w:p>
+    <w:p>
+      <w:pPr>
+        <w:spacing w:after="0"/>
+      </w:pPr>
+      <w:r>
+        <w:br w:type="page"/>
+      </w:r>
+    </w:p>
+    <w:p>
+      <w:r>
+        <w:lastRenderedPageBreak/>
+        <w:drawing>
+          <wp:anchor distT="0" distB="0" distL="114300" distR="114300" simplePos="0" relativeHeight="251663360" behindDoc="0" locked="0" layoutInCell="1" allowOverlap="1" wp14:anchorId="69858F7A" wp14:editId="17179524">
+            <wp:simplePos x="0" y="0"/>
+            <wp:positionH relativeFrom="column">
+              <wp:posOffset>0</wp:posOffset>
+            </wp:positionH>
+            <wp:positionV relativeFrom="paragraph">
+              <wp:posOffset>457040</wp:posOffset>
+            </wp:positionV>
+            <wp:extent cx="6767830" cy="3725545"/>
+            <wp:effectExtent l="0" t="0" r="1270" b="0"/>
+            <wp:wrapTopAndBottom/>
+            <wp:docPr id="8" name="Image 8"/>
+            <wp:cNvGraphicFramePr>
+              <a:graphicFrameLocks xmlns:a="http://schemas.openxmlformats.org/drawingml/2006/main" noChangeAspect="1"/>
+            </wp:cNvGraphicFramePr>
+            <a:graphic xmlns:a="http://schemas.openxmlformats.org/drawingml/2006/main">
+              <a:graphicData uri="http://schemas.openxmlformats.org/drawingml/2006/picture">
+                <pic:pic xmlns:pic="http://schemas.openxmlformats.org/drawingml/2006/picture">
+                  <pic:nvPicPr>
+                    <pic:cNvPr id="8" name="Image 8"/>
+                    <pic:cNvPicPr/>
+                  </pic:nvPicPr>
+                  <pic:blipFill>
+                    <a:blip r:embed="rId14" cstate="print">
+                      <a:extLst>
+                        <a:ext uri="{28A0092B-C50C-407E-A947-70E740481C1C}">
+                          <a14:useLocalDpi xmlns:a14="http://schemas.microsoft.com/office/drawing/2010/main" val="0"/>
+                        </a:ext>
+                      </a:extLst>
+                    </a:blip>
+                    <a:stretch>
+                      <a:fillRect/>
+                    </a:stretch>
+                  </pic:blipFill>
+                  <pic:spPr>
+                    <a:xfrm>
+                      <a:off x="0" y="0"/>
+                      <a:ext cx="6767830" cy="3725545"/>
+                    </a:xfrm>
+                    <a:prstGeom prst="rect">
+                      <a:avLst/>
+                    </a:prstGeom>
+                  </pic:spPr>
+                </pic:pic>
+              </a:graphicData>
+            </a:graphic>
+            <wp14:sizeRelH relativeFrom="page">
+              <wp14:pctWidth>0</wp14:pctWidth>
+            </wp14:sizeRelH>
+            <wp14:sizeRelV relativeFrom="page">
+              <wp14:pctHeight>0</wp14:pctHeight>
+            </wp14:sizeRelV>
+          </wp:anchor>
+        </w:drawing>
+      </w:r>
+      <w:r>
+        <w:t>Si vous sélectionner un abri qui se trouve dans le statut « visite planifiée ». Vous accéderez à une vue telle que celle-ci :</w:t>
+      </w:r>
+    </w:p>
+    <w:p/>
+    <w:p>
+      <w:r>
+        <w:t>Vous pouvez voir qu’en dessous du bouton pour charger l’abri. On observe qu’il y a les informations de base de l’abri que nous avons chargé. Puis juste en dessous nous pouvons voir les différentes pièces qui compose l’abri. Chaque pièce est dans une case et nous pouvons voir que ces cases contiennent les informations de base, les « checkbox » d’éléments à vérifier pour chaque visite. Ainsi que le bouton pour ajouter un défaut si l’inspecteur trouve un défaut.</w:t>
+      </w:r>
+      <w:r>
+        <w:t xml:space="preserve"> A la fin de la page nous avons un bouton « Terminer » et un autre « Annuler ». Le bouton « Terminer » n’est accessible que lorsque l’on a coché toute les checkbox afin de s’assurer que tous les points de la visite ont bels et biens été vérifiés.</w:t>
+      </w:r>
+    </w:p>
+    <w:p/>
+    <w:p>
+      <w:r>
+        <w:t>Pour la partie des contres visites, nous retrouvons une interface très similaire</w:t>
+      </w:r>
+      <w:r>
+        <w:t xml:space="preserve"> comme vous pouvez le voir ci-dessous.</w:t>
+      </w:r>
+    </w:p>
+    <w:p/>
+    <w:p>
+      <w:r>
+        <w:t xml:space="preserve">La seule différence, c’est que nous retrouvons les défauts </w:t>
+      </w:r>
+      <w:r>
+        <w:t>détectés lors des précédentes visites. Précision, si l’inspecteur coche la checkbox, cela indique que le problème a été corrigé. Si tous les problèmes ont été résolu et qu’aucun autre problème n’est apparru, nous considérons la contre visite comme réussie. Le statut de l’abri passe donc en « Abri OK ».</w:t>
+      </w:r>
+    </w:p>
+    <w:p/>
     <w:sectPr>
-      <w:footerReference w:type="even" r:id="rId10"/>
-      <w:footerReference w:type="default" r:id="rId11"/>
+      <w:footerReference w:type="even" r:id="rId15"/>
+      <w:footerReference w:type="default" r:id="rId16"/>
       <w:pgSz w:w="11906" w:h="16838" w:code="9"/>
       <w:pgMar w:top="720" w:right="624" w:bottom="1077" w:left="624" w:header="709" w:footer="431" w:gutter="0"/>
       <w:cols w:space="708"/>
@@ -459,7 +845,7 @@
 </file>
 
 <file path=word/endnotes.xml><?xml version="1.0" encoding="utf-8"?>
-<w:endnotes xmlns:wpc="http://schemas.microsoft.com/office/word/2010/wordprocessingCanvas" xmlns:cx="http://schemas.microsoft.com/office/drawing/2014/chartex" xmlns:cx1="http://schemas.microsoft.com/office/drawing/2015/9/8/chartex" xmlns:mc="http://schemas.openxmlformats.org/markup-compatibility/2006" xmlns:o="urn:schemas-microsoft-com:office:office" xmlns:r="http://schemas.openxmlformats.org/officeDocument/2006/relationships" xmlns:m="http://schemas.openxmlformats.org/officeDocument/2006/math" xmlns:v="urn:schemas-microsoft-com:vml" xmlns:wp14="http://schemas.microsoft.com/office/word/2010/wordprocessingDrawing" xmlns:wp="http://schemas.openxmlformats.org/drawingml/2006/wordprocessingDrawing" xmlns:w10="urn:schemas-microsoft-com:office:word" xmlns:w="http://schemas.openxmlformats.org/wordprocessingml/2006/main" xmlns:w14="http://schemas.microsoft.com/office/word/2010/wordml" xmlns:w15="http://schemas.microsoft.com/office/word/2012/wordml" xmlns:w16se="http://schemas.microsoft.com/office/word/2015/wordml/symex" xmlns:wpg="http://schemas.microsoft.com/office/word/2010/wordprocessingGroup" xmlns:wpi="http://schemas.microsoft.com/office/word/2010/wordprocessingInk" xmlns:wne="http://schemas.microsoft.com/office/word/2006/wordml" xmlns:wps="http://schemas.microsoft.com/office/word/2010/wordprocessingShape" mc:Ignorable="w14 w15 w16se wp14">
+<w:endnotes xmlns:wpc="http://schemas.microsoft.com/office/word/2010/wordprocessingCanvas" xmlns:cx="http://schemas.microsoft.com/office/drawing/2014/chartex" xmlns:cx1="http://schemas.microsoft.com/office/drawing/2015/9/8/chartex" xmlns:cx2="http://schemas.microsoft.com/office/drawing/2015/10/21/chartex" xmlns:cx3="http://schemas.microsoft.com/office/drawing/2016/5/9/chartex" xmlns:cx4="http://schemas.microsoft.com/office/drawing/2016/5/10/chartex" xmlns:cx5="http://schemas.microsoft.com/office/drawing/2016/5/11/chartex" xmlns:cx6="http://schemas.microsoft.com/office/drawing/2016/5/12/chartex" xmlns:cx7="http://schemas.microsoft.com/office/drawing/2016/5/13/chartex" xmlns:cx8="http://schemas.microsoft.com/office/drawing/2016/5/14/chartex" xmlns:mc="http://schemas.openxmlformats.org/markup-compatibility/2006" xmlns:aink="http://schemas.microsoft.com/office/drawing/2016/ink" xmlns:am3d="http://schemas.microsoft.com/office/drawing/2017/model3d" xmlns:o="urn:schemas-microsoft-com:office:office" xmlns:r="http://schemas.openxmlformats.org/officeDocument/2006/relationships" xmlns:m="http://schemas.openxmlformats.org/officeDocument/2006/math" xmlns:v="urn:schemas-microsoft-com:vml" xmlns:wp14="http://schemas.microsoft.com/office/word/2010/wordprocessingDrawing" xmlns:wp="http://schemas.openxmlformats.org/drawingml/2006/wordprocessingDrawing" xmlns:w10="urn:schemas-microsoft-com:office:word" xmlns:w="http://schemas.openxmlformats.org/wordprocessingml/2006/main" xmlns:w14="http://schemas.microsoft.com/office/word/2010/wordml" xmlns:w15="http://schemas.microsoft.com/office/word/2012/wordml" xmlns:w16cex="http://schemas.microsoft.com/office/word/2018/wordml/cex" xmlns:w16cid="http://schemas.microsoft.com/office/word/2016/wordml/cid" xmlns:w16="http://schemas.microsoft.com/office/word/2018/wordml" xmlns:w16se="http://schemas.microsoft.com/office/word/2015/wordml/symex" xmlns:wpg="http://schemas.microsoft.com/office/word/2010/wordprocessingGroup" xmlns:wpi="http://schemas.microsoft.com/office/word/2010/wordprocessingInk" xmlns:wne="http://schemas.microsoft.com/office/word/2006/wordml" xmlns:wps="http://schemas.microsoft.com/office/word/2010/wordprocessingShape" mc:Ignorable="w14 w15 w16se w16cid w16 w16cex wp14">
   <w:endnote w:type="separator" w:id="-1">
     <w:p>
       <w:r>
@@ -478,7 +864,7 @@
 </file>
 
 <file path=word/footer1.xml><?xml version="1.0" encoding="utf-8"?>
-<w:ftr xmlns:wpc="http://schemas.microsoft.com/office/word/2010/wordprocessingCanvas" xmlns:cx="http://schemas.microsoft.com/office/drawing/2014/chartex" xmlns:cx1="http://schemas.microsoft.com/office/drawing/2015/9/8/chartex" xmlns:mc="http://schemas.openxmlformats.org/markup-compatibility/2006" xmlns:o="urn:schemas-microsoft-com:office:office" xmlns:r="http://schemas.openxmlformats.org/officeDocument/2006/relationships" xmlns:m="http://schemas.openxmlformats.org/officeDocument/2006/math" xmlns:v="urn:schemas-microsoft-com:vml" xmlns:wp14="http://schemas.microsoft.com/office/word/2010/wordprocessingDrawing" xmlns:wp="http://schemas.openxmlformats.org/drawingml/2006/wordprocessingDrawing" xmlns:w10="urn:schemas-microsoft-com:office:word" xmlns:w="http://schemas.openxmlformats.org/wordprocessingml/2006/main" xmlns:w14="http://schemas.microsoft.com/office/word/2010/wordml" xmlns:w15="http://schemas.microsoft.com/office/word/2012/wordml" xmlns:w16se="http://schemas.microsoft.com/office/word/2015/wordml/symex" xmlns:wpg="http://schemas.microsoft.com/office/word/2010/wordprocessingGroup" xmlns:wpi="http://schemas.microsoft.com/office/word/2010/wordprocessingInk" xmlns:wne="http://schemas.microsoft.com/office/word/2006/wordml" xmlns:wps="http://schemas.microsoft.com/office/word/2010/wordprocessingShape" mc:Ignorable="w14 w15 w16se wp14">
+<w:ftr xmlns:wpc="http://schemas.microsoft.com/office/word/2010/wordprocessingCanvas" xmlns:cx="http://schemas.microsoft.com/office/drawing/2014/chartex" xmlns:cx1="http://schemas.microsoft.com/office/drawing/2015/9/8/chartex" xmlns:cx2="http://schemas.microsoft.com/office/drawing/2015/10/21/chartex" xmlns:cx3="http://schemas.microsoft.com/office/drawing/2016/5/9/chartex" xmlns:cx4="http://schemas.microsoft.com/office/drawing/2016/5/10/chartex" xmlns:cx5="http://schemas.microsoft.com/office/drawing/2016/5/11/chartex" xmlns:cx6="http://schemas.microsoft.com/office/drawing/2016/5/12/chartex" xmlns:cx7="http://schemas.microsoft.com/office/drawing/2016/5/13/chartex" xmlns:cx8="http://schemas.microsoft.com/office/drawing/2016/5/14/chartex" xmlns:mc="http://schemas.openxmlformats.org/markup-compatibility/2006" xmlns:aink="http://schemas.microsoft.com/office/drawing/2016/ink" xmlns:am3d="http://schemas.microsoft.com/office/drawing/2017/model3d" xmlns:o="urn:schemas-microsoft-com:office:office" xmlns:r="http://schemas.openxmlformats.org/officeDocument/2006/relationships" xmlns:m="http://schemas.openxmlformats.org/officeDocument/2006/math" xmlns:v="urn:schemas-microsoft-com:vml" xmlns:wp14="http://schemas.microsoft.com/office/word/2010/wordprocessingDrawing" xmlns:wp="http://schemas.openxmlformats.org/drawingml/2006/wordprocessingDrawing" xmlns:w10="urn:schemas-microsoft-com:office:word" xmlns:w="http://schemas.openxmlformats.org/wordprocessingml/2006/main" xmlns:w14="http://schemas.microsoft.com/office/word/2010/wordml" xmlns:w15="http://schemas.microsoft.com/office/word/2012/wordml" xmlns:w16cex="http://schemas.microsoft.com/office/word/2018/wordml/cex" xmlns:w16cid="http://schemas.microsoft.com/office/word/2016/wordml/cid" xmlns:w16="http://schemas.microsoft.com/office/word/2018/wordml" xmlns:w16se="http://schemas.microsoft.com/office/word/2015/wordml/symex" xmlns:wpg="http://schemas.microsoft.com/office/word/2010/wordprocessingGroup" xmlns:wpi="http://schemas.microsoft.com/office/word/2010/wordprocessingInk" xmlns:wne="http://schemas.microsoft.com/office/word/2006/wordml" xmlns:wps="http://schemas.microsoft.com/office/word/2010/wordprocessingShape" mc:Ignorable="w14 w15 w16se w16cid w16 w16cex wp14">
   <w:sdt>
     <w:sdtPr>
       <w:rPr>
@@ -550,7 +936,7 @@
 </file>
 
 <file path=word/footer2.xml><?xml version="1.0" encoding="utf-8"?>
-<w:ftr xmlns:wpc="http://schemas.microsoft.com/office/word/2010/wordprocessingCanvas" xmlns:cx="http://schemas.microsoft.com/office/drawing/2014/chartex" xmlns:cx1="http://schemas.microsoft.com/office/drawing/2015/9/8/chartex" xmlns:mc="http://schemas.openxmlformats.org/markup-compatibility/2006" xmlns:o="urn:schemas-microsoft-com:office:office" xmlns:r="http://schemas.openxmlformats.org/officeDocument/2006/relationships" xmlns:m="http://schemas.openxmlformats.org/officeDocument/2006/math" xmlns:v="urn:schemas-microsoft-com:vml" xmlns:wp14="http://schemas.microsoft.com/office/word/2010/wordprocessingDrawing" xmlns:wp="http://schemas.openxmlformats.org/drawingml/2006/wordprocessingDrawing" xmlns:w10="urn:schemas-microsoft-com:office:word" xmlns:w="http://schemas.openxmlformats.org/wordprocessingml/2006/main" xmlns:w14="http://schemas.microsoft.com/office/word/2010/wordml" xmlns:w15="http://schemas.microsoft.com/office/word/2012/wordml" xmlns:w16se="http://schemas.microsoft.com/office/word/2015/wordml/symex" xmlns:wpg="http://schemas.microsoft.com/office/word/2010/wordprocessingGroup" xmlns:wpi="http://schemas.microsoft.com/office/word/2010/wordprocessingInk" xmlns:wne="http://schemas.microsoft.com/office/word/2006/wordml" xmlns:wps="http://schemas.microsoft.com/office/word/2010/wordprocessingShape" mc:Ignorable="w14 w15 w16se wp14">
+<w:ftr xmlns:wpc="http://schemas.microsoft.com/office/word/2010/wordprocessingCanvas" xmlns:cx="http://schemas.microsoft.com/office/drawing/2014/chartex" xmlns:cx1="http://schemas.microsoft.com/office/drawing/2015/9/8/chartex" xmlns:cx2="http://schemas.microsoft.com/office/drawing/2015/10/21/chartex" xmlns:cx3="http://schemas.microsoft.com/office/drawing/2016/5/9/chartex" xmlns:cx4="http://schemas.microsoft.com/office/drawing/2016/5/10/chartex" xmlns:cx5="http://schemas.microsoft.com/office/drawing/2016/5/11/chartex" xmlns:cx6="http://schemas.microsoft.com/office/drawing/2016/5/12/chartex" xmlns:cx7="http://schemas.microsoft.com/office/drawing/2016/5/13/chartex" xmlns:cx8="http://schemas.microsoft.com/office/drawing/2016/5/14/chartex" xmlns:mc="http://schemas.openxmlformats.org/markup-compatibility/2006" xmlns:aink="http://schemas.microsoft.com/office/drawing/2016/ink" xmlns:am3d="http://schemas.microsoft.com/office/drawing/2017/model3d" xmlns:o="urn:schemas-microsoft-com:office:office" xmlns:r="http://schemas.openxmlformats.org/officeDocument/2006/relationships" xmlns:m="http://schemas.openxmlformats.org/officeDocument/2006/math" xmlns:v="urn:schemas-microsoft-com:vml" xmlns:wp14="http://schemas.microsoft.com/office/word/2010/wordprocessingDrawing" xmlns:wp="http://schemas.openxmlformats.org/drawingml/2006/wordprocessingDrawing" xmlns:w10="urn:schemas-microsoft-com:office:word" xmlns:w="http://schemas.openxmlformats.org/wordprocessingml/2006/main" xmlns:w14="http://schemas.microsoft.com/office/word/2010/wordml" xmlns:w15="http://schemas.microsoft.com/office/word/2012/wordml" xmlns:w16cex="http://schemas.microsoft.com/office/word/2018/wordml/cex" xmlns:w16cid="http://schemas.microsoft.com/office/word/2016/wordml/cid" xmlns:w16="http://schemas.microsoft.com/office/word/2018/wordml" xmlns:w16se="http://schemas.microsoft.com/office/word/2015/wordml/symex" xmlns:wpg="http://schemas.microsoft.com/office/word/2010/wordprocessingGroup" xmlns:wpi="http://schemas.microsoft.com/office/word/2010/wordprocessingInk" xmlns:wne="http://schemas.microsoft.com/office/word/2006/wordml" xmlns:wps="http://schemas.microsoft.com/office/word/2010/wordprocessingShape" mc:Ignorable="w14 w15 w16se w16cid w16 w16cex wp14">
   <w:sdt>
     <w:sdtPr>
       <w:rPr>
@@ -635,8 +1021,14 @@
         <w:p>
           <w:pPr>
             <w:pStyle w:val="Pieddepage"/>
+            <w:rPr>
+              <w:rFonts w:ascii="Arial Rounded MT Bold" w:hAnsi="Arial Rounded MT Bold"/>
+            </w:rPr>
           </w:pPr>
           <w:r>
+            <w:rPr>
+              <w:rFonts w:ascii="Arial Rounded MT Bold" w:hAnsi="Arial Rounded MT Bold"/>
+            </w:rPr>
             <w:t>Manuel d’utilisation – Pré TPI – PEDROLETTI Michael</w:t>
           </w:r>
         </w:p>
@@ -662,7 +1054,7 @@
 </file>
 
 <file path=word/footnotes.xml><?xml version="1.0" encoding="utf-8"?>
-<w:footnotes xmlns:wpc="http://schemas.microsoft.com/office/word/2010/wordprocessingCanvas" xmlns:cx="http://schemas.microsoft.com/office/drawing/2014/chartex" xmlns:cx1="http://schemas.microsoft.com/office/drawing/2015/9/8/chartex" xmlns:mc="http://schemas.openxmlformats.org/markup-compatibility/2006" xmlns:o="urn:schemas-microsoft-com:office:office" xmlns:r="http://schemas.openxmlformats.org/officeDocument/2006/relationships" xmlns:m="http://schemas.openxmlformats.org/officeDocument/2006/math" xmlns:v="urn:schemas-microsoft-com:vml" xmlns:wp14="http://schemas.microsoft.com/office/word/2010/wordprocessingDrawing" xmlns:wp="http://schemas.openxmlformats.org/drawingml/2006/wordprocessingDrawing" xmlns:w10="urn:schemas-microsoft-com:office:word" xmlns:w="http://schemas.openxmlformats.org/wordprocessingml/2006/main" xmlns:w14="http://schemas.microsoft.com/office/word/2010/wordml" xmlns:w15="http://schemas.microsoft.com/office/word/2012/wordml" xmlns:w16se="http://schemas.microsoft.com/office/word/2015/wordml/symex" xmlns:wpg="http://schemas.microsoft.com/office/word/2010/wordprocessingGroup" xmlns:wpi="http://schemas.microsoft.com/office/word/2010/wordprocessingInk" xmlns:wne="http://schemas.microsoft.com/office/word/2006/wordml" xmlns:wps="http://schemas.microsoft.com/office/word/2010/wordprocessingShape" mc:Ignorable="w14 w15 w16se wp14">
+<w:footnotes xmlns:wpc="http://schemas.microsoft.com/office/word/2010/wordprocessingCanvas" xmlns:cx="http://schemas.microsoft.com/office/drawing/2014/chartex" xmlns:cx1="http://schemas.microsoft.com/office/drawing/2015/9/8/chartex" xmlns:cx2="http://schemas.microsoft.com/office/drawing/2015/10/21/chartex" xmlns:cx3="http://schemas.microsoft.com/office/drawing/2016/5/9/chartex" xmlns:cx4="http://schemas.microsoft.com/office/drawing/2016/5/10/chartex" xmlns:cx5="http://schemas.microsoft.com/office/drawing/2016/5/11/chartex" xmlns:cx6="http://schemas.microsoft.com/office/drawing/2016/5/12/chartex" xmlns:cx7="http://schemas.microsoft.com/office/drawing/2016/5/13/chartex" xmlns:cx8="http://schemas.microsoft.com/office/drawing/2016/5/14/chartex" xmlns:mc="http://schemas.openxmlformats.org/markup-compatibility/2006" xmlns:aink="http://schemas.microsoft.com/office/drawing/2016/ink" xmlns:am3d="http://schemas.microsoft.com/office/drawing/2017/model3d" xmlns:o="urn:schemas-microsoft-com:office:office" xmlns:r="http://schemas.openxmlformats.org/officeDocument/2006/relationships" xmlns:m="http://schemas.openxmlformats.org/officeDocument/2006/math" xmlns:v="urn:schemas-microsoft-com:vml" xmlns:wp14="http://schemas.microsoft.com/office/word/2010/wordprocessingDrawing" xmlns:wp="http://schemas.openxmlformats.org/drawingml/2006/wordprocessingDrawing" xmlns:w10="urn:schemas-microsoft-com:office:word" xmlns:w="http://schemas.openxmlformats.org/wordprocessingml/2006/main" xmlns:w14="http://schemas.microsoft.com/office/word/2010/wordml" xmlns:w15="http://schemas.microsoft.com/office/word/2012/wordml" xmlns:w16cex="http://schemas.microsoft.com/office/word/2018/wordml/cex" xmlns:w16cid="http://schemas.microsoft.com/office/word/2016/wordml/cid" xmlns:w16="http://schemas.microsoft.com/office/word/2018/wordml" xmlns:w16se="http://schemas.microsoft.com/office/word/2015/wordml/symex" xmlns:wpg="http://schemas.microsoft.com/office/word/2010/wordprocessingGroup" xmlns:wpi="http://schemas.microsoft.com/office/word/2010/wordprocessingInk" xmlns:wne="http://schemas.microsoft.com/office/word/2006/wordml" xmlns:wps="http://schemas.microsoft.com/office/word/2010/wordprocessingShape" mc:Ignorable="w14 w15 w16se w16cid w16 w16cex wp14">
   <w:footnote w:type="separator" w:id="-1">
     <w:p>
       <w:r>
@@ -680,8 +1072,128 @@
 </w:footnotes>
 </file>
 
+<file path=word/numbering.xml><?xml version="1.0" encoding="utf-8"?>
+<w:numbering xmlns:wpc="http://schemas.microsoft.com/office/word/2010/wordprocessingCanvas" xmlns:cx="http://schemas.microsoft.com/office/drawing/2014/chartex" xmlns:cx1="http://schemas.microsoft.com/office/drawing/2015/9/8/chartex" xmlns:cx2="http://schemas.microsoft.com/office/drawing/2015/10/21/chartex" xmlns:cx3="http://schemas.microsoft.com/office/drawing/2016/5/9/chartex" xmlns:cx4="http://schemas.microsoft.com/office/drawing/2016/5/10/chartex" xmlns:cx5="http://schemas.microsoft.com/office/drawing/2016/5/11/chartex" xmlns:cx6="http://schemas.microsoft.com/office/drawing/2016/5/12/chartex" xmlns:cx7="http://schemas.microsoft.com/office/drawing/2016/5/13/chartex" xmlns:cx8="http://schemas.microsoft.com/office/drawing/2016/5/14/chartex" xmlns:mc="http://schemas.openxmlformats.org/markup-compatibility/2006" xmlns:aink="http://schemas.microsoft.com/office/drawing/2016/ink" xmlns:am3d="http://schemas.microsoft.com/office/drawing/2017/model3d" xmlns:o="urn:schemas-microsoft-com:office:office" xmlns:r="http://schemas.openxmlformats.org/officeDocument/2006/relationships" xmlns:m="http://schemas.openxmlformats.org/officeDocument/2006/math" xmlns:v="urn:schemas-microsoft-com:vml" xmlns:wp14="http://schemas.microsoft.com/office/word/2010/wordprocessingDrawing" xmlns:wp="http://schemas.openxmlformats.org/drawingml/2006/wordprocessingDrawing" xmlns:w10="urn:schemas-microsoft-com:office:word" xmlns:w="http://schemas.openxmlformats.org/wordprocessingml/2006/main" xmlns:w14="http://schemas.microsoft.com/office/word/2010/wordml" xmlns:w15="http://schemas.microsoft.com/office/word/2012/wordml" xmlns:w16cex="http://schemas.microsoft.com/office/word/2018/wordml/cex" xmlns:w16cid="http://schemas.microsoft.com/office/word/2016/wordml/cid" xmlns:w16="http://schemas.microsoft.com/office/word/2018/wordml" xmlns:w16se="http://schemas.microsoft.com/office/word/2015/wordml/symex" xmlns:wpg="http://schemas.microsoft.com/office/word/2010/wordprocessingGroup" xmlns:wpi="http://schemas.microsoft.com/office/word/2010/wordprocessingInk" xmlns:wne="http://schemas.microsoft.com/office/word/2006/wordml" xmlns:wps="http://schemas.microsoft.com/office/word/2010/wordprocessingShape" mc:Ignorable="w14 w15 w16se w16cid w16 w16cex wp14">
+  <w:abstractNum w:abstractNumId="0" w15:restartNumberingAfterBreak="0">
+    <w:nsid w:val="6C6F402C"/>
+    <w:multiLevelType w:val="hybridMultilevel"/>
+    <w:tmpl w:val="4A08756C"/>
+    <w:lvl w:ilvl="0" w:tplc="E23CD162">
+      <w:numFmt w:val="bullet"/>
+      <w:lvlText w:val="-"/>
+      <w:lvlJc w:val="left"/>
+      <w:pPr>
+        <w:ind w:left="720" w:hanging="360"/>
+      </w:pPr>
+      <w:rPr>
+        <w:rFonts w:ascii="Arial Rounded MT Bold" w:eastAsiaTheme="minorHAnsi" w:hAnsi="Arial Rounded MT Bold" w:cstheme="minorBidi" w:hint="default"/>
+      </w:rPr>
+    </w:lvl>
+    <w:lvl w:ilvl="1" w:tplc="040C0003" w:tentative="1">
+      <w:start w:val="1"/>
+      <w:numFmt w:val="bullet"/>
+      <w:lvlText w:val="o"/>
+      <w:lvlJc w:val="left"/>
+      <w:pPr>
+        <w:ind w:left="1440" w:hanging="360"/>
+      </w:pPr>
+      <w:rPr>
+        <w:rFonts w:ascii="Courier New" w:hAnsi="Courier New" w:cs="Courier New" w:hint="default"/>
+      </w:rPr>
+    </w:lvl>
+    <w:lvl w:ilvl="2" w:tplc="040C0005" w:tentative="1">
+      <w:start w:val="1"/>
+      <w:numFmt w:val="bullet"/>
+      <w:lvlText w:val=""/>
+      <w:lvlJc w:val="left"/>
+      <w:pPr>
+        <w:ind w:left="2160" w:hanging="360"/>
+      </w:pPr>
+      <w:rPr>
+        <w:rFonts w:ascii="Wingdings" w:hAnsi="Wingdings" w:hint="default"/>
+      </w:rPr>
+    </w:lvl>
+    <w:lvl w:ilvl="3" w:tplc="040C0001" w:tentative="1">
+      <w:start w:val="1"/>
+      <w:numFmt w:val="bullet"/>
+      <w:lvlText w:val=""/>
+      <w:lvlJc w:val="left"/>
+      <w:pPr>
+        <w:ind w:left="2880" w:hanging="360"/>
+      </w:pPr>
+      <w:rPr>
+        <w:rFonts w:ascii="Symbol" w:hAnsi="Symbol" w:hint="default"/>
+      </w:rPr>
+    </w:lvl>
+    <w:lvl w:ilvl="4" w:tplc="040C0003" w:tentative="1">
+      <w:start w:val="1"/>
+      <w:numFmt w:val="bullet"/>
+      <w:lvlText w:val="o"/>
+      <w:lvlJc w:val="left"/>
+      <w:pPr>
+        <w:ind w:left="3600" w:hanging="360"/>
+      </w:pPr>
+      <w:rPr>
+        <w:rFonts w:ascii="Courier New" w:hAnsi="Courier New" w:cs="Courier New" w:hint="default"/>
+      </w:rPr>
+    </w:lvl>
+    <w:lvl w:ilvl="5" w:tplc="040C0005" w:tentative="1">
+      <w:start w:val="1"/>
+      <w:numFmt w:val="bullet"/>
+      <w:lvlText w:val=""/>
+      <w:lvlJc w:val="left"/>
+      <w:pPr>
+        <w:ind w:left="4320" w:hanging="360"/>
+      </w:pPr>
+      <w:rPr>
+        <w:rFonts w:ascii="Wingdings" w:hAnsi="Wingdings" w:hint="default"/>
+      </w:rPr>
+    </w:lvl>
+    <w:lvl w:ilvl="6" w:tplc="040C0001" w:tentative="1">
+      <w:start w:val="1"/>
+      <w:numFmt w:val="bullet"/>
+      <w:lvlText w:val=""/>
+      <w:lvlJc w:val="left"/>
+      <w:pPr>
+        <w:ind w:left="5040" w:hanging="360"/>
+      </w:pPr>
+      <w:rPr>
+        <w:rFonts w:ascii="Symbol" w:hAnsi="Symbol" w:hint="default"/>
+      </w:rPr>
+    </w:lvl>
+    <w:lvl w:ilvl="7" w:tplc="040C0003" w:tentative="1">
+      <w:start w:val="1"/>
+      <w:numFmt w:val="bullet"/>
+      <w:lvlText w:val="o"/>
+      <w:lvlJc w:val="left"/>
+      <w:pPr>
+        <w:ind w:left="5760" w:hanging="360"/>
+      </w:pPr>
+      <w:rPr>
+        <w:rFonts w:ascii="Courier New" w:hAnsi="Courier New" w:cs="Courier New" w:hint="default"/>
+      </w:rPr>
+    </w:lvl>
+    <w:lvl w:ilvl="8" w:tplc="040C0005" w:tentative="1">
+      <w:start w:val="1"/>
+      <w:numFmt w:val="bullet"/>
+      <w:lvlText w:val=""/>
+      <w:lvlJc w:val="left"/>
+      <w:pPr>
+        <w:ind w:left="6480" w:hanging="360"/>
+      </w:pPr>
+      <w:rPr>
+        <w:rFonts w:ascii="Wingdings" w:hAnsi="Wingdings" w:hint="default"/>
+      </w:rPr>
+    </w:lvl>
+  </w:abstractNum>
+  <w:num w:numId="1">
+    <w:abstractNumId w:val="0"/>
+  </w:num>
+</w:numbering>
+</file>
+
 <file path=word/styles.xml><?xml version="1.0" encoding="utf-8"?>
-<w:styles xmlns:mc="http://schemas.openxmlformats.org/markup-compatibility/2006" xmlns:r="http://schemas.openxmlformats.org/officeDocument/2006/relationships" xmlns:w="http://schemas.openxmlformats.org/wordprocessingml/2006/main" xmlns:w14="http://schemas.microsoft.com/office/word/2010/wordml" xmlns:w15="http://schemas.microsoft.com/office/word/2012/wordml" xmlns:w16se="http://schemas.microsoft.com/office/word/2015/wordml/symex" mc:Ignorable="w14 w15 w16se">
+<w:styles xmlns:mc="http://schemas.openxmlformats.org/markup-compatibility/2006" xmlns:r="http://schemas.openxmlformats.org/officeDocument/2006/relationships" xmlns:w="http://schemas.openxmlformats.org/wordprocessingml/2006/main" xmlns:w14="http://schemas.microsoft.com/office/word/2010/wordml" xmlns:w15="http://schemas.microsoft.com/office/word/2012/wordml" xmlns:w16cex="http://schemas.microsoft.com/office/word/2018/wordml/cex" xmlns:w16cid="http://schemas.microsoft.com/office/word/2016/wordml/cid" xmlns:w16="http://schemas.microsoft.com/office/word/2018/wordml" xmlns:w16se="http://schemas.microsoft.com/office/word/2015/wordml/symex" mc:Ignorable="w14 w15 w16se w16cid w16 w16cex">
   <w:docDefaults>
     <w:rPrDefault>
       <w:rPr>
@@ -693,7 +1205,7 @@
     </w:rPrDefault>
     <w:pPrDefault/>
   </w:docDefaults>
-  <w:latentStyles w:defLockedState="0" w:defUIPriority="99" w:defSemiHidden="0" w:defUnhideWhenUsed="0" w:defQFormat="0" w:count="371">
+  <w:latentStyles w:defLockedState="0" w:defUIPriority="99" w:defSemiHidden="0" w:defUnhideWhenUsed="0" w:defQFormat="0" w:count="376">
     <w:lsdException w:name="Normal" w:uiPriority="0" w:qFormat="1"/>
     <w:lsdException w:name="heading 1" w:uiPriority="9" w:qFormat="1"/>
     <w:lsdException w:name="heading 2" w:semiHidden="1" w:uiPriority="9" w:unhideWhenUsed="1" w:qFormat="1"/>
@@ -799,7 +1311,6 @@
     <w:lsdException w:name="HTML Sample" w:semiHidden="1"/>
     <w:lsdException w:name="HTML Typewriter" w:semiHidden="1"/>
     <w:lsdException w:name="HTML Variable" w:semiHidden="1" w:unhideWhenUsed="1"/>
-    <w:lsdException w:name="Normal Table" w:semiHidden="1" w:unhideWhenUsed="1"/>
     <w:lsdException w:name="annotation subject" w:semiHidden="1" w:unhideWhenUsed="1"/>
     <w:lsdException w:name="No List" w:semiHidden="1" w:unhideWhenUsed="1"/>
     <w:lsdException w:name="Outline List 1" w:semiHidden="1" w:unhideWhenUsed="1"/>
@@ -842,11 +1353,8 @@
     <w:lsdException w:name="Table Contemporary" w:semiHidden="1" w:unhideWhenUsed="1"/>
     <w:lsdException w:name="Table Elegant" w:semiHidden="1" w:unhideWhenUsed="1"/>
     <w:lsdException w:name="Table Professional" w:semiHidden="1" w:unhideWhenUsed="1"/>
-    <w:lsdException w:name="Table Subtle 1" w:semiHidden="1" w:unhideWhenUsed="1"/>
     <w:lsdException w:name="Table Subtle 2" w:semiHidden="1" w:unhideWhenUsed="1"/>
     <w:lsdException w:name="Table Web 1" w:semiHidden="1" w:unhideWhenUsed="1"/>
-    <w:lsdException w:name="Table Web 2" w:semiHidden="1" w:unhideWhenUsed="1"/>
-    <w:lsdException w:name="Table Web 3" w:semiHidden="1" w:unhideWhenUsed="1"/>
     <w:lsdException w:name="Balloon Text" w:semiHidden="1" w:unhideWhenUsed="1"/>
     <w:lsdException w:name="Table Grid" w:uiPriority="39"/>
     <w:lsdException w:name="Table Theme" w:semiHidden="1" w:unhideWhenUsed="1"/>
@@ -1065,12 +1573,20 @@
     <w:lsdException w:name="List Table 5 Dark Accent 6" w:uiPriority="50"/>
     <w:lsdException w:name="List Table 6 Colorful Accent 6" w:uiPriority="51"/>
     <w:lsdException w:name="List Table 7 Colorful Accent 6" w:uiPriority="52"/>
+    <w:lsdException w:name="Mention" w:semiHidden="1" w:unhideWhenUsed="1"/>
+    <w:lsdException w:name="Smart Hyperlink" w:semiHidden="1" w:unhideWhenUsed="1"/>
+    <w:lsdException w:name="Hashtag" w:semiHidden="1" w:unhideWhenUsed="1"/>
+    <w:lsdException w:name="Unresolved Mention" w:semiHidden="1" w:unhideWhenUsed="1"/>
+    <w:lsdException w:name="Smart Link" w:semiHidden="1" w:unhideWhenUsed="1"/>
   </w:latentStyles>
   <w:style w:type="paragraph" w:default="1" w:styleId="Normal">
     <w:name w:val="Normal"/>
     <w:uiPriority w:val="6"/>
     <w:qFormat/>
-    <w:rsid w:val="00A3119F"/>
+    <w:rsid w:val="004D2156"/>
+    <w:pPr>
+      <w:spacing w:after="80"/>
+    </w:pPr>
     <w:rPr>
       <w:rFonts w:ascii="Arial Rounded MT Bold" w:hAnsi="Arial Rounded MT Bold"/>
       <w:noProof/>
@@ -1104,10 +1620,11 @@
     <w:link w:val="Titre2Car"/>
     <w:uiPriority w:val="1"/>
     <w:qFormat/>
-    <w:rsid w:val="00A3119F"/>
+    <w:rsid w:val="00C05C37"/>
     <w:pPr>
       <w:keepNext/>
       <w:keepLines/>
+      <w:spacing w:before="120" w:after="120"/>
       <w:outlineLvl w:val="1"/>
     </w:pPr>
     <w:rPr>
@@ -1145,10 +1662,11 @@
     <w:link w:val="Titre4Car"/>
     <w:uiPriority w:val="3"/>
     <w:qFormat/>
-    <w:rsid w:val="00A3119F"/>
+    <w:rsid w:val="00C05C37"/>
     <w:pPr>
       <w:keepNext/>
       <w:keepLines/>
+      <w:spacing w:after="120"/>
       <w:outlineLvl w:val="3"/>
     </w:pPr>
     <w:rPr>
@@ -1268,7 +1786,7 @@
     <w:basedOn w:val="Policepardfaut"/>
     <w:link w:val="Titre2"/>
     <w:uiPriority w:val="1"/>
-    <w:rsid w:val="00A3119F"/>
+    <w:rsid w:val="00C05C37"/>
     <w:rPr>
       <w:rFonts w:ascii="Arial Rounded MT Bold" w:eastAsiaTheme="majorEastAsia" w:hAnsi="Arial Rounded MT Bold" w:cstheme="majorBidi"/>
       <w:i/>
@@ -1306,7 +1824,7 @@
     <w:basedOn w:val="Policepardfaut"/>
     <w:link w:val="Titre4"/>
     <w:uiPriority w:val="3"/>
-    <w:rsid w:val="00A3119F"/>
+    <w:rsid w:val="00C05C37"/>
     <w:rPr>
       <w:rFonts w:ascii="Arial Rounded MT Bold" w:eastAsiaTheme="majorEastAsia" w:hAnsi="Arial Rounded MT Bold" w:cstheme="majorBidi"/>
       <w:i/>
@@ -1454,675 +1972,19 @@
       <w:sz w:val="70"/>
     </w:rPr>
   </w:style>
+  <w:style w:type="paragraph" w:styleId="Paragraphedeliste">
+    <w:name w:val="List Paragraph"/>
+    <w:basedOn w:val="Normal"/>
+    <w:uiPriority w:val="34"/>
+    <w:semiHidden/>
+    <w:qFormat/>
+    <w:rsid w:val="00725784"/>
+    <w:pPr>
+      <w:ind w:left="720"/>
+      <w:contextualSpacing/>
+    </w:pPr>
+  </w:style>
 </w:styles>
-</file>
-
-<file path=word/glossary/document.xml><?xml version="1.0" encoding="utf-8"?>
-<w:glossaryDocument xmlns:wpc="http://schemas.microsoft.com/office/word/2010/wordprocessingCanvas" xmlns:cx="http://schemas.microsoft.com/office/drawing/2014/chartex" xmlns:cx1="http://schemas.microsoft.com/office/drawing/2015/9/8/chartex" xmlns:mc="http://schemas.openxmlformats.org/markup-compatibility/2006" xmlns:o="urn:schemas-microsoft-com:office:office" xmlns:r="http://schemas.openxmlformats.org/officeDocument/2006/relationships" xmlns:m="http://schemas.openxmlformats.org/officeDocument/2006/math" xmlns:v="urn:schemas-microsoft-com:vml" xmlns:wp14="http://schemas.microsoft.com/office/word/2010/wordprocessingDrawing" xmlns:wp="http://schemas.openxmlformats.org/drawingml/2006/wordprocessingDrawing" xmlns:w10="urn:schemas-microsoft-com:office:word" xmlns:w="http://schemas.openxmlformats.org/wordprocessingml/2006/main" xmlns:w14="http://schemas.microsoft.com/office/word/2010/wordml" xmlns:w15="http://schemas.microsoft.com/office/word/2012/wordml" xmlns:w16se="http://schemas.microsoft.com/office/word/2015/wordml/symex" xmlns:wpg="http://schemas.microsoft.com/office/word/2010/wordprocessingGroup" xmlns:wpi="http://schemas.microsoft.com/office/word/2010/wordprocessingInk" xmlns:wne="http://schemas.microsoft.com/office/word/2006/wordml" xmlns:wps="http://schemas.microsoft.com/office/word/2010/wordprocessingShape" mc:Ignorable="w14 w15 w16se wp14"/>
-</file>
-
-<file path=word/glossary/fontTable.xml><?xml version="1.0" encoding="utf-8"?>
-<w:fonts xmlns:mc="http://schemas.openxmlformats.org/markup-compatibility/2006" xmlns:r="http://schemas.openxmlformats.org/officeDocument/2006/relationships" xmlns:w="http://schemas.openxmlformats.org/wordprocessingml/2006/main" xmlns:w14="http://schemas.microsoft.com/office/word/2010/wordml" xmlns:w15="http://schemas.microsoft.com/office/word/2012/wordml" xmlns:w16se="http://schemas.microsoft.com/office/word/2015/wordml/symex" mc:Ignorable="w14 w15 w16se">
-  <w:font w:name="Rockwell">
-    <w:panose1 w:val="02060603020205020403"/>
-    <w:charset w:val="00"/>
-    <w:family w:val="roman"/>
-    <w:pitch w:val="variable"/>
-    <w:sig w:usb0="00000007" w:usb1="00000000" w:usb2="00000000" w:usb3="00000000" w:csb0="00000003" w:csb1="00000000"/>
-  </w:font>
-  <w:font w:name="Times New Roman">
-    <w:panose1 w:val="02020603050405020304"/>
-    <w:charset w:val="00"/>
-    <w:family w:val="roman"/>
-    <w:pitch w:val="variable"/>
-    <w:sig w:usb0="E0002AFF" w:usb1="C0007843" w:usb2="00000009" w:usb3="00000000" w:csb0="000001FF" w:csb1="00000000"/>
-  </w:font>
-  <w:font w:name="Arial Rounded MT Bold">
-    <w:panose1 w:val="020F0704030504030204"/>
-    <w:charset w:val="00"/>
-    <w:family w:val="swiss"/>
-    <w:pitch w:val="variable"/>
-    <w:sig w:usb0="00000003" w:usb1="00000000" w:usb2="00000000" w:usb3="00000000" w:csb0="00000001" w:csb1="00000000"/>
-  </w:font>
-  <w:font w:name="FZYaoTi">
-    <w:altName w:val="方正姚体"/>
-    <w:panose1 w:val="00000000000000000000"/>
-    <w:charset w:val="86"/>
-    <w:family w:val="roman"/>
-    <w:notTrueType/>
-    <w:pitch w:val="default"/>
-  </w:font>
-  <w:font w:name="Rockwell Condensed">
-    <w:panose1 w:val="02060603050405020104"/>
-    <w:charset w:val="00"/>
-    <w:family w:val="roman"/>
-    <w:pitch w:val="variable"/>
-    <w:sig w:usb0="00000003" w:usb1="00000000" w:usb2="00000000" w:usb3="00000000" w:csb0="00000001" w:csb1="00000000"/>
-  </w:font>
-  <w:font w:name="Calibri">
-    <w:panose1 w:val="020F0502020204030204"/>
-    <w:charset w:val="00"/>
-    <w:family w:val="swiss"/>
-    <w:pitch w:val="variable"/>
-    <w:sig w:usb0="E0002AFF" w:usb1="4000ACFF" w:usb2="00000001" w:usb3="00000000" w:csb0="000001FF" w:csb1="00000000"/>
-  </w:font>
-  <w:font w:name="Calibri Light">
-    <w:panose1 w:val="020F0302020204030204"/>
-    <w:charset w:val="00"/>
-    <w:family w:val="swiss"/>
-    <w:pitch w:val="variable"/>
-    <w:sig w:usb0="A0002AEF" w:usb1="4000207B" w:usb2="00000000" w:usb3="00000000" w:csb0="000001FF" w:csb1="00000000"/>
-  </w:font>
-</w:fonts>
-</file>
-
-<file path=word/glossary/settings.xml><?xml version="1.0" encoding="utf-8"?>
-<w:settings xmlns:mc="http://schemas.openxmlformats.org/markup-compatibility/2006" xmlns:o="urn:schemas-microsoft-com:office:office" xmlns:r="http://schemas.openxmlformats.org/officeDocument/2006/relationships" xmlns:m="http://schemas.openxmlformats.org/officeDocument/2006/math" xmlns:v="urn:schemas-microsoft-com:vml" xmlns:w10="urn:schemas-microsoft-com:office:word" xmlns:w="http://schemas.openxmlformats.org/wordprocessingml/2006/main" xmlns:w14="http://schemas.microsoft.com/office/word/2010/wordml" xmlns:w15="http://schemas.microsoft.com/office/word/2012/wordml" xmlns:w16se="http://schemas.microsoft.com/office/word/2015/wordml/symex" xmlns:sl="http://schemas.openxmlformats.org/schemaLibrary/2006/main" mc:Ignorable="w14 w15 w16se">
-  <w:view w:val="normal"/>
-  <w:defaultTabStop w:val="708"/>
-  <w:hyphenationZone w:val="425"/>
-  <w:characterSpacingControl w:val="doNotCompress"/>
-  <w:compat>
-    <w:useFELayout/>
-    <w:compatSetting w:name="compatibilityMode" w:uri="http://schemas.microsoft.com/office/word" w:val="15"/>
-    <w:compatSetting w:name="overrideTableStyleFontSizeAndJustification" w:uri="http://schemas.microsoft.com/office/word" w:val="1"/>
-    <w:compatSetting w:name="enableOpenTypeFeatures" w:uri="http://schemas.microsoft.com/office/word" w:val="1"/>
-    <w:compatSetting w:name="doNotFlipMirrorIndents" w:uri="http://schemas.microsoft.com/office/word" w:val="1"/>
-    <w:compatSetting w:name="differentiateMultirowTableHeaders" w:uri="http://schemas.microsoft.com/office/word" w:val="1"/>
-  </w:compat>
-  <w:rsids>
-    <w:rsidRoot w:val="00725E09"/>
-    <w:rsid w:val="00725E09"/>
-  </w:rsids>
-  <m:mathPr>
-    <m:mathFont m:val="Cambria Math"/>
-    <m:brkBin m:val="before"/>
-    <m:brkBinSub m:val="--"/>
-    <m:smallFrac m:val="0"/>
-    <m:dispDef/>
-    <m:lMargin m:val="0"/>
-    <m:rMargin m:val="0"/>
-    <m:defJc m:val="centerGroup"/>
-    <m:wrapIndent m:val="1440"/>
-    <m:intLim m:val="subSup"/>
-    <m:naryLim m:val="undOvr"/>
-  </m:mathPr>
-  <w:themeFontLang w:val="fr-CH"/>
-  <w:clrSchemeMapping w:bg1="light1" w:t1="dark1" w:bg2="light2" w:t2="dark2" w:accent1="accent1" w:accent2="accent2" w:accent3="accent3" w:accent4="accent4" w:accent5="accent5" w:accent6="accent6" w:hyperlink="hyperlink" w:followedHyperlink="followedHyperlink"/>
-  <w:decimalSymbol w:val="."/>
-  <w:listSeparator w:val=";"/>
-  <w15:chartTrackingRefBased/>
-</w:settings>
-</file>
-
-<file path=word/glossary/styles.xml><?xml version="1.0" encoding="utf-8"?>
-<w:styles xmlns:mc="http://schemas.openxmlformats.org/markup-compatibility/2006" xmlns:r="http://schemas.openxmlformats.org/officeDocument/2006/relationships" xmlns:w="http://schemas.openxmlformats.org/wordprocessingml/2006/main" xmlns:w14="http://schemas.microsoft.com/office/word/2010/wordml" xmlns:w15="http://schemas.microsoft.com/office/word/2012/wordml" xmlns:w16se="http://schemas.microsoft.com/office/word/2015/wordml/symex" mc:Ignorable="w14 w15 w16se">
-  <w:docDefaults>
-    <w:rPrDefault>
-      <w:rPr>
-        <w:rFonts w:asciiTheme="minorHAnsi" w:eastAsiaTheme="minorEastAsia" w:hAnsiTheme="minorHAnsi" w:cstheme="minorBidi"/>
-        <w:sz w:val="22"/>
-        <w:szCs w:val="22"/>
-        <w:lang w:val="fr-CH" w:eastAsia="fr-CH" w:bidi="ar-SA"/>
-      </w:rPr>
-    </w:rPrDefault>
-    <w:pPrDefault>
-      <w:pPr>
-        <w:spacing w:after="160" w:line="259" w:lineRule="auto"/>
-      </w:pPr>
-    </w:pPrDefault>
-  </w:docDefaults>
-  <w:latentStyles w:defLockedState="0" w:defUIPriority="99" w:defSemiHidden="0" w:defUnhideWhenUsed="0" w:defQFormat="0" w:count="371">
-    <w:lsdException w:name="Normal" w:uiPriority="0" w:qFormat="1"/>
-    <w:lsdException w:name="heading 1" w:uiPriority="9" w:qFormat="1"/>
-    <w:lsdException w:name="heading 2" w:semiHidden="1" w:uiPriority="9" w:unhideWhenUsed="1" w:qFormat="1"/>
-    <w:lsdException w:name="heading 3" w:semiHidden="1" w:uiPriority="9" w:unhideWhenUsed="1" w:qFormat="1"/>
-    <w:lsdException w:name="heading 4" w:semiHidden="1" w:uiPriority="3" w:unhideWhenUsed="1" w:qFormat="1"/>
-    <w:lsdException w:name="heading 5" w:semiHidden="1" w:uiPriority="9" w:unhideWhenUsed="1" w:qFormat="1"/>
-    <w:lsdException w:name="heading 6" w:semiHidden="1" w:uiPriority="9" w:unhideWhenUsed="1" w:qFormat="1"/>
-    <w:lsdException w:name="heading 7" w:semiHidden="1" w:uiPriority="9" w:unhideWhenUsed="1" w:qFormat="1"/>
-    <w:lsdException w:name="heading 8" w:semiHidden="1" w:uiPriority="9" w:unhideWhenUsed="1" w:qFormat="1"/>
-    <w:lsdException w:name="heading 9" w:semiHidden="1" w:uiPriority="9" w:unhideWhenUsed="1" w:qFormat="1"/>
-    <w:lsdException w:name="index 1" w:semiHidden="1" w:unhideWhenUsed="1"/>
-    <w:lsdException w:name="index 2" w:semiHidden="1" w:unhideWhenUsed="1"/>
-    <w:lsdException w:name="index 3" w:semiHidden="1" w:unhideWhenUsed="1"/>
-    <w:lsdException w:name="index 4" w:semiHidden="1" w:unhideWhenUsed="1"/>
-    <w:lsdException w:name="index 5" w:semiHidden="1" w:unhideWhenUsed="1"/>
-    <w:lsdException w:name="index 6" w:semiHidden="1" w:unhideWhenUsed="1"/>
-    <w:lsdException w:name="index 7" w:semiHidden="1" w:unhideWhenUsed="1"/>
-    <w:lsdException w:name="index 8" w:semiHidden="1" w:unhideWhenUsed="1"/>
-    <w:lsdException w:name="index 9" w:semiHidden="1" w:unhideWhenUsed="1"/>
-    <w:lsdException w:name="toc 1" w:semiHidden="1" w:uiPriority="39" w:unhideWhenUsed="1"/>
-    <w:lsdException w:name="toc 2" w:semiHidden="1" w:uiPriority="39" w:unhideWhenUsed="1"/>
-    <w:lsdException w:name="toc 3" w:semiHidden="1" w:uiPriority="39" w:unhideWhenUsed="1"/>
-    <w:lsdException w:name="toc 4" w:semiHidden="1" w:uiPriority="39" w:unhideWhenUsed="1"/>
-    <w:lsdException w:name="toc 5" w:semiHidden="1" w:uiPriority="39" w:unhideWhenUsed="1"/>
-    <w:lsdException w:name="toc 6" w:semiHidden="1" w:uiPriority="39" w:unhideWhenUsed="1"/>
-    <w:lsdException w:name="toc 7" w:semiHidden="1" w:uiPriority="39" w:unhideWhenUsed="1"/>
-    <w:lsdException w:name="toc 8" w:semiHidden="1" w:uiPriority="39" w:unhideWhenUsed="1"/>
-    <w:lsdException w:name="toc 9" w:semiHidden="1" w:uiPriority="39" w:unhideWhenUsed="1"/>
-    <w:lsdException w:name="Normal Indent" w:semiHidden="1" w:unhideWhenUsed="1"/>
-    <w:lsdException w:name="footnote text" w:semiHidden="1" w:unhideWhenUsed="1"/>
-    <w:lsdException w:name="annotation text" w:semiHidden="1" w:unhideWhenUsed="1"/>
-    <w:lsdException w:name="header" w:semiHidden="1" w:unhideWhenUsed="1"/>
-    <w:lsdException w:name="footer" w:semiHidden="1" w:unhideWhenUsed="1"/>
-    <w:lsdException w:name="index heading" w:semiHidden="1" w:unhideWhenUsed="1"/>
-    <w:lsdException w:name="caption" w:semiHidden="1" w:uiPriority="35" w:unhideWhenUsed="1" w:qFormat="1"/>
-    <w:lsdException w:name="table of figures" w:semiHidden="1" w:unhideWhenUsed="1"/>
-    <w:lsdException w:name="envelope address" w:semiHidden="1" w:unhideWhenUsed="1"/>
-    <w:lsdException w:name="envelope return" w:semiHidden="1" w:unhideWhenUsed="1"/>
-    <w:lsdException w:name="footnote reference" w:semiHidden="1" w:unhideWhenUsed="1"/>
-    <w:lsdException w:name="annotation reference" w:semiHidden="1" w:unhideWhenUsed="1"/>
-    <w:lsdException w:name="line number" w:semiHidden="1" w:unhideWhenUsed="1"/>
-    <w:lsdException w:name="page number" w:semiHidden="1" w:unhideWhenUsed="1"/>
-    <w:lsdException w:name="endnote reference" w:semiHidden="1" w:unhideWhenUsed="1"/>
-    <w:lsdException w:name="endnote text" w:semiHidden="1" w:unhideWhenUsed="1"/>
-    <w:lsdException w:name="table of authorities" w:semiHidden="1" w:unhideWhenUsed="1"/>
-    <w:lsdException w:name="macro" w:semiHidden="1" w:unhideWhenUsed="1"/>
-    <w:lsdException w:name="toa heading" w:semiHidden="1" w:unhideWhenUsed="1"/>
-    <w:lsdException w:name="List" w:semiHidden="1" w:unhideWhenUsed="1"/>
-    <w:lsdException w:name="List Bullet" w:semiHidden="1" w:unhideWhenUsed="1"/>
-    <w:lsdException w:name="List Number" w:semiHidden="1" w:unhideWhenUsed="1"/>
-    <w:lsdException w:name="List 2" w:semiHidden="1" w:unhideWhenUsed="1"/>
-    <w:lsdException w:name="List 3" w:semiHidden="1" w:unhideWhenUsed="1"/>
-    <w:lsdException w:name="List 4" w:semiHidden="1" w:unhideWhenUsed="1"/>
-    <w:lsdException w:name="List 5" w:semiHidden="1" w:unhideWhenUsed="1"/>
-    <w:lsdException w:name="List Bullet 2" w:semiHidden="1" w:unhideWhenUsed="1"/>
-    <w:lsdException w:name="List Bullet 3" w:semiHidden="1" w:unhideWhenUsed="1"/>
-    <w:lsdException w:name="List Bullet 4" w:semiHidden="1" w:unhideWhenUsed="1"/>
-    <w:lsdException w:name="List Bullet 5" w:semiHidden="1" w:unhideWhenUsed="1"/>
-    <w:lsdException w:name="List Number 2" w:semiHidden="1" w:unhideWhenUsed="1"/>
-    <w:lsdException w:name="List Number 3" w:semiHidden="1" w:unhideWhenUsed="1"/>
-    <w:lsdException w:name="List Number 4" w:semiHidden="1" w:unhideWhenUsed="1"/>
-    <w:lsdException w:name="List Number 5" w:semiHidden="1" w:unhideWhenUsed="1"/>
-    <w:lsdException w:name="Title" w:uiPriority="10" w:qFormat="1"/>
-    <w:lsdException w:name="Closing" w:semiHidden="1" w:unhideWhenUsed="1"/>
-    <w:lsdException w:name="Signature" w:semiHidden="1" w:unhideWhenUsed="1"/>
-    <w:lsdException w:name="Default Paragraph Font" w:semiHidden="1" w:uiPriority="1" w:unhideWhenUsed="1"/>
-    <w:lsdException w:name="Body Text" w:semiHidden="1" w:unhideWhenUsed="1"/>
-    <w:lsdException w:name="Body Text Indent" w:semiHidden="1" w:unhideWhenUsed="1"/>
-    <w:lsdException w:name="List Continue" w:semiHidden="1" w:unhideWhenUsed="1"/>
-    <w:lsdException w:name="List Continue 2" w:semiHidden="1" w:unhideWhenUsed="1"/>
-    <w:lsdException w:name="List Continue 3" w:semiHidden="1" w:unhideWhenUsed="1"/>
-    <w:lsdException w:name="List Continue 4" w:semiHidden="1" w:unhideWhenUsed="1"/>
-    <w:lsdException w:name="List Continue 5" w:semiHidden="1" w:unhideWhenUsed="1"/>
-    <w:lsdException w:name="Message Header" w:semiHidden="1" w:unhideWhenUsed="1"/>
-    <w:lsdException w:name="Subtitle" w:uiPriority="11" w:qFormat="1"/>
-    <w:lsdException w:name="Salutation" w:semiHidden="1" w:unhideWhenUsed="1"/>
-    <w:lsdException w:name="Date" w:semiHidden="1" w:unhideWhenUsed="1"/>
-    <w:lsdException w:name="Body Text First Indent" w:semiHidden="1" w:unhideWhenUsed="1"/>
-    <w:lsdException w:name="Body Text First Indent 2" w:semiHidden="1" w:unhideWhenUsed="1"/>
-    <w:lsdException w:name="Note Heading" w:semiHidden="1" w:unhideWhenUsed="1"/>
-    <w:lsdException w:name="Body Text 2" w:semiHidden="1" w:unhideWhenUsed="1"/>
-    <w:lsdException w:name="Body Text 3" w:semiHidden="1" w:unhideWhenUsed="1"/>
-    <w:lsdException w:name="Body Text Indent 2" w:semiHidden="1" w:unhideWhenUsed="1"/>
-    <w:lsdException w:name="Body Text Indent 3" w:semiHidden="1" w:unhideWhenUsed="1"/>
-    <w:lsdException w:name="Block Text" w:semiHidden="1" w:unhideWhenUsed="1"/>
-    <w:lsdException w:name="Hyperlink" w:semiHidden="1" w:unhideWhenUsed="1"/>
-    <w:lsdException w:name="FollowedHyperlink" w:semiHidden="1" w:unhideWhenUsed="1"/>
-    <w:lsdException w:name="Strong" w:uiPriority="22" w:qFormat="1"/>
-    <w:lsdException w:name="Emphasis" w:uiPriority="20" w:qFormat="1"/>
-    <w:lsdException w:name="Document Map" w:semiHidden="1" w:unhideWhenUsed="1"/>
-    <w:lsdException w:name="Plain Text" w:semiHidden="1" w:unhideWhenUsed="1"/>
-    <w:lsdException w:name="E-mail Signature" w:semiHidden="1" w:unhideWhenUsed="1"/>
-    <w:lsdException w:name="HTML Top of Form" w:semiHidden="1" w:unhideWhenUsed="1"/>
-    <w:lsdException w:name="HTML Bottom of Form" w:semiHidden="1" w:unhideWhenUsed="1"/>
-    <w:lsdException w:name="Normal (Web)" w:semiHidden="1" w:unhideWhenUsed="1"/>
-    <w:lsdException w:name="HTML Acronym" w:semiHidden="1" w:unhideWhenUsed="1"/>
-    <w:lsdException w:name="HTML Address" w:semiHidden="1" w:unhideWhenUsed="1"/>
-    <w:lsdException w:name="HTML Cite" w:semiHidden="1" w:unhideWhenUsed="1"/>
-    <w:lsdException w:name="HTML Code" w:semiHidden="1" w:unhideWhenUsed="1"/>
-    <w:lsdException w:name="HTML Definition" w:semiHidden="1" w:unhideWhenUsed="1"/>
-    <w:lsdException w:name="HTML Keyboard" w:semiHidden="1" w:unhideWhenUsed="1"/>
-    <w:lsdException w:name="HTML Preformatted" w:semiHidden="1" w:unhideWhenUsed="1"/>
-    <w:lsdException w:name="HTML Sample" w:semiHidden="1" w:unhideWhenUsed="1"/>
-    <w:lsdException w:name="HTML Typewriter" w:semiHidden="1" w:unhideWhenUsed="1"/>
-    <w:lsdException w:name="HTML Variable" w:semiHidden="1" w:unhideWhenUsed="1"/>
-    <w:lsdException w:name="Normal Table" w:semiHidden="1" w:unhideWhenUsed="1"/>
-    <w:lsdException w:name="annotation subject" w:semiHidden="1" w:unhideWhenUsed="1"/>
-    <w:lsdException w:name="No List" w:semiHidden="1" w:unhideWhenUsed="1"/>
-    <w:lsdException w:name="Outline List 1" w:semiHidden="1" w:unhideWhenUsed="1"/>
-    <w:lsdException w:name="Outline List 2" w:semiHidden="1" w:unhideWhenUsed="1"/>
-    <w:lsdException w:name="Outline List 3" w:semiHidden="1" w:unhideWhenUsed="1"/>
-    <w:lsdException w:name="Table Simple 1" w:semiHidden="1" w:unhideWhenUsed="1"/>
-    <w:lsdException w:name="Table Simple 2" w:semiHidden="1" w:unhideWhenUsed="1"/>
-    <w:lsdException w:name="Table Simple 3" w:semiHidden="1" w:unhideWhenUsed="1"/>
-    <w:lsdException w:name="Table Classic 1" w:semiHidden="1" w:unhideWhenUsed="1"/>
-    <w:lsdException w:name="Table Classic 2" w:semiHidden="1" w:unhideWhenUsed="1"/>
-    <w:lsdException w:name="Table Classic 3" w:semiHidden="1" w:unhideWhenUsed="1"/>
-    <w:lsdException w:name="Table Classic 4" w:semiHidden="1" w:unhideWhenUsed="1"/>
-    <w:lsdException w:name="Table Colorful 1" w:semiHidden="1" w:unhideWhenUsed="1"/>
-    <w:lsdException w:name="Table Colorful 2" w:semiHidden="1" w:unhideWhenUsed="1"/>
-    <w:lsdException w:name="Table Colorful 3" w:semiHidden="1" w:unhideWhenUsed="1"/>
-    <w:lsdException w:name="Table Columns 1" w:semiHidden="1" w:unhideWhenUsed="1"/>
-    <w:lsdException w:name="Table Columns 2" w:semiHidden="1" w:unhideWhenUsed="1"/>
-    <w:lsdException w:name="Table Columns 3" w:semiHidden="1" w:unhideWhenUsed="1"/>
-    <w:lsdException w:name="Table Columns 4" w:semiHidden="1" w:unhideWhenUsed="1"/>
-    <w:lsdException w:name="Table Columns 5" w:semiHidden="1" w:unhideWhenUsed="1"/>
-    <w:lsdException w:name="Table Grid 1" w:semiHidden="1" w:unhideWhenUsed="1"/>
-    <w:lsdException w:name="Table Grid 2" w:semiHidden="1" w:unhideWhenUsed="1"/>
-    <w:lsdException w:name="Table Grid 3" w:semiHidden="1" w:unhideWhenUsed="1"/>
-    <w:lsdException w:name="Table Grid 4" w:semiHidden="1" w:unhideWhenUsed="1"/>
-    <w:lsdException w:name="Table Grid 5" w:semiHidden="1" w:unhideWhenUsed="1"/>
-    <w:lsdException w:name="Table Grid 6" w:semiHidden="1" w:unhideWhenUsed="1"/>
-    <w:lsdException w:name="Table Grid 7" w:semiHidden="1" w:unhideWhenUsed="1"/>
-    <w:lsdException w:name="Table Grid 8" w:semiHidden="1" w:unhideWhenUsed="1"/>
-    <w:lsdException w:name="Table List 1" w:semiHidden="1" w:unhideWhenUsed="1"/>
-    <w:lsdException w:name="Table List 2" w:semiHidden="1" w:unhideWhenUsed="1"/>
-    <w:lsdException w:name="Table List 3" w:semiHidden="1" w:unhideWhenUsed="1"/>
-    <w:lsdException w:name="Table List 4" w:semiHidden="1" w:unhideWhenUsed="1"/>
-    <w:lsdException w:name="Table List 5" w:semiHidden="1" w:unhideWhenUsed="1"/>
-    <w:lsdException w:name="Table List 6" w:semiHidden="1" w:unhideWhenUsed="1"/>
-    <w:lsdException w:name="Table List 7" w:semiHidden="1" w:unhideWhenUsed="1"/>
-    <w:lsdException w:name="Table List 8" w:semiHidden="1" w:unhideWhenUsed="1"/>
-    <w:lsdException w:name="Table 3D effects 1" w:semiHidden="1" w:unhideWhenUsed="1"/>
-    <w:lsdException w:name="Table 3D effects 2" w:semiHidden="1" w:unhideWhenUsed="1"/>
-    <w:lsdException w:name="Table 3D effects 3" w:semiHidden="1" w:unhideWhenUsed="1"/>
-    <w:lsdException w:name="Table Contemporary" w:semiHidden="1" w:unhideWhenUsed="1"/>
-    <w:lsdException w:name="Table Elegant" w:semiHidden="1" w:unhideWhenUsed="1"/>
-    <w:lsdException w:name="Table Professional" w:semiHidden="1" w:unhideWhenUsed="1"/>
-    <w:lsdException w:name="Table Subtle 1" w:semiHidden="1" w:unhideWhenUsed="1"/>
-    <w:lsdException w:name="Table Subtle 2" w:semiHidden="1" w:unhideWhenUsed="1"/>
-    <w:lsdException w:name="Table Web 1" w:semiHidden="1" w:unhideWhenUsed="1"/>
-    <w:lsdException w:name="Table Web 2" w:semiHidden="1" w:unhideWhenUsed="1"/>
-    <w:lsdException w:name="Table Web 3" w:semiHidden="1" w:unhideWhenUsed="1"/>
-    <w:lsdException w:name="Balloon Text" w:semiHidden="1" w:unhideWhenUsed="1"/>
-    <w:lsdException w:name="Table Grid" w:uiPriority="39"/>
-    <w:lsdException w:name="Table Theme" w:semiHidden="1" w:unhideWhenUsed="1"/>
-    <w:lsdException w:name="Placeholder Text" w:semiHidden="1"/>
-    <w:lsdException w:name="No Spacing" w:uiPriority="1" w:qFormat="1"/>
-    <w:lsdException w:name="Light Shading" w:uiPriority="60"/>
-    <w:lsdException w:name="Light List" w:uiPriority="61"/>
-    <w:lsdException w:name="Light Grid" w:uiPriority="62"/>
-    <w:lsdException w:name="Medium Shading 1" w:uiPriority="63"/>
-    <w:lsdException w:name="Medium Shading 2" w:uiPriority="64"/>
-    <w:lsdException w:name="Medium List 1" w:uiPriority="65"/>
-    <w:lsdException w:name="Medium List 2" w:uiPriority="66"/>
-    <w:lsdException w:name="Medium Grid 1" w:uiPriority="67"/>
-    <w:lsdException w:name="Medium Grid 2" w:uiPriority="68"/>
-    <w:lsdException w:name="Medium Grid 3" w:uiPriority="69"/>
-    <w:lsdException w:name="Dark List" w:uiPriority="70"/>
-    <w:lsdException w:name="Colorful Shading" w:uiPriority="71"/>
-    <w:lsdException w:name="Colorful List" w:uiPriority="72"/>
-    <w:lsdException w:name="Colorful Grid" w:uiPriority="73"/>
-    <w:lsdException w:name="Light Shading Accent 1" w:uiPriority="60"/>
-    <w:lsdException w:name="Light List Accent 1" w:uiPriority="61"/>
-    <w:lsdException w:name="Light Grid Accent 1" w:uiPriority="62"/>
-    <w:lsdException w:name="Medium Shading 1 Accent 1" w:uiPriority="63"/>
-    <w:lsdException w:name="Medium Shading 2 Accent 1" w:uiPriority="64"/>
-    <w:lsdException w:name="Medium List 1 Accent 1" w:uiPriority="65"/>
-    <w:lsdException w:name="Revision" w:semiHidden="1"/>
-    <w:lsdException w:name="List Paragraph" w:uiPriority="34" w:qFormat="1"/>
-    <w:lsdException w:name="Quote" w:uiPriority="29" w:qFormat="1"/>
-    <w:lsdException w:name="Intense Quote" w:uiPriority="30" w:qFormat="1"/>
-    <w:lsdException w:name="Medium List 2 Accent 1" w:uiPriority="66"/>
-    <w:lsdException w:name="Medium Grid 1 Accent 1" w:uiPriority="67"/>
-    <w:lsdException w:name="Medium Grid 2 Accent 1" w:uiPriority="68"/>
-    <w:lsdException w:name="Medium Grid 3 Accent 1" w:uiPriority="69"/>
-    <w:lsdException w:name="Dark List Accent 1" w:uiPriority="70"/>
-    <w:lsdException w:name="Colorful Shading Accent 1" w:uiPriority="71"/>
-    <w:lsdException w:name="Colorful List Accent 1" w:uiPriority="72"/>
-    <w:lsdException w:name="Colorful Grid Accent 1" w:uiPriority="73"/>
-    <w:lsdException w:name="Light Shading Accent 2" w:uiPriority="60"/>
-    <w:lsdException w:name="Light List Accent 2" w:uiPriority="61"/>
-    <w:lsdException w:name="Light Grid Accent 2" w:uiPriority="62"/>
-    <w:lsdException w:name="Medium Shading 1 Accent 2" w:uiPriority="63"/>
-    <w:lsdException w:name="Medium Shading 2 Accent 2" w:uiPriority="64"/>
-    <w:lsdException w:name="Medium List 1 Accent 2" w:uiPriority="65"/>
-    <w:lsdException w:name="Medium List 2 Accent 2" w:uiPriority="66"/>
-    <w:lsdException w:name="Medium Grid 1 Accent 2" w:uiPriority="67"/>
-    <w:lsdException w:name="Medium Grid 2 Accent 2" w:uiPriority="68"/>
-    <w:lsdException w:name="Medium Grid 3 Accent 2" w:uiPriority="69"/>
-    <w:lsdException w:name="Dark List Accent 2" w:uiPriority="70"/>
-    <w:lsdException w:name="Colorful Shading Accent 2" w:uiPriority="71"/>
-    <w:lsdException w:name="Colorful List Accent 2" w:uiPriority="72"/>
-    <w:lsdException w:name="Colorful Grid Accent 2" w:uiPriority="73"/>
-    <w:lsdException w:name="Light Shading Accent 3" w:uiPriority="60"/>
-    <w:lsdException w:name="Light List Accent 3" w:uiPriority="61"/>
-    <w:lsdException w:name="Light Grid Accent 3" w:uiPriority="62"/>
-    <w:lsdException w:name="Medium Shading 1 Accent 3" w:uiPriority="63"/>
-    <w:lsdException w:name="Medium Shading 2 Accent 3" w:uiPriority="64"/>
-    <w:lsdException w:name="Medium List 1 Accent 3" w:uiPriority="65"/>
-    <w:lsdException w:name="Medium List 2 Accent 3" w:uiPriority="66"/>
-    <w:lsdException w:name="Medium Grid 1 Accent 3" w:uiPriority="67"/>
-    <w:lsdException w:name="Medium Grid 2 Accent 3" w:uiPriority="68"/>
-    <w:lsdException w:name="Medium Grid 3 Accent 3" w:uiPriority="69"/>
-    <w:lsdException w:name="Dark List Accent 3" w:uiPriority="70"/>
-    <w:lsdException w:name="Colorful Shading Accent 3" w:uiPriority="71"/>
-    <w:lsdException w:name="Colorful List Accent 3" w:uiPriority="72"/>
-    <w:lsdException w:name="Colorful Grid Accent 3" w:uiPriority="73"/>
-    <w:lsdException w:name="Light Shading Accent 4" w:uiPriority="60"/>
-    <w:lsdException w:name="Light List Accent 4" w:uiPriority="61"/>
-    <w:lsdException w:name="Light Grid Accent 4" w:uiPriority="62"/>
-    <w:lsdException w:name="Medium Shading 1 Accent 4" w:uiPriority="63"/>
-    <w:lsdException w:name="Medium Shading 2 Accent 4" w:uiPriority="64"/>
-    <w:lsdException w:name="Medium List 1 Accent 4" w:uiPriority="65"/>
-    <w:lsdException w:name="Medium List 2 Accent 4" w:uiPriority="66"/>
-    <w:lsdException w:name="Medium Grid 1 Accent 4" w:uiPriority="67"/>
-    <w:lsdException w:name="Medium Grid 2 Accent 4" w:uiPriority="68"/>
-    <w:lsdException w:name="Medium Grid 3 Accent 4" w:uiPriority="69"/>
-    <w:lsdException w:name="Dark List Accent 4" w:uiPriority="70"/>
-    <w:lsdException w:name="Colorful Shading Accent 4" w:uiPriority="71"/>
-    <w:lsdException w:name="Colorful List Accent 4" w:uiPriority="72"/>
-    <w:lsdException w:name="Colorful Grid Accent 4" w:uiPriority="73"/>
-    <w:lsdException w:name="Light Shading Accent 5" w:uiPriority="60"/>
-    <w:lsdException w:name="Light List Accent 5" w:uiPriority="61"/>
-    <w:lsdException w:name="Light Grid Accent 5" w:uiPriority="62"/>
-    <w:lsdException w:name="Medium Shading 1 Accent 5" w:uiPriority="63"/>
-    <w:lsdException w:name="Medium Shading 2 Accent 5" w:uiPriority="64"/>
-    <w:lsdException w:name="Medium List 1 Accent 5" w:uiPriority="65"/>
-    <w:lsdException w:name="Medium List 2 Accent 5" w:uiPriority="66"/>
-    <w:lsdException w:name="Medium Grid 1 Accent 5" w:uiPriority="67"/>
-    <w:lsdException w:name="Medium Grid 2 Accent 5" w:uiPriority="68"/>
-    <w:lsdException w:name="Medium Grid 3 Accent 5" w:uiPriority="69"/>
-    <w:lsdException w:name="Dark List Accent 5" w:uiPriority="70"/>
-    <w:lsdException w:name="Colorful Shading Accent 5" w:uiPriority="71"/>
-    <w:lsdException w:name="Colorful List Accent 5" w:uiPriority="72"/>
-    <w:lsdException w:name="Colorful Grid Accent 5" w:uiPriority="73"/>
-    <w:lsdException w:name="Light Shading Accent 6" w:uiPriority="60"/>
-    <w:lsdException w:name="Light List Accent 6" w:uiPriority="61"/>
-    <w:lsdException w:name="Light Grid Accent 6" w:uiPriority="62"/>
-    <w:lsdException w:name="Medium Shading 1 Accent 6" w:uiPriority="63"/>
-    <w:lsdException w:name="Medium Shading 2 Accent 6" w:uiPriority="64"/>
-    <w:lsdException w:name="Medium List 1 Accent 6" w:uiPriority="65"/>
-    <w:lsdException w:name="Medium List 2 Accent 6" w:uiPriority="66"/>
-    <w:lsdException w:name="Medium Grid 1 Accent 6" w:uiPriority="67"/>
-    <w:lsdException w:name="Medium Grid 2 Accent 6" w:uiPriority="68"/>
-    <w:lsdException w:name="Medium Grid 3 Accent 6" w:uiPriority="69"/>
-    <w:lsdException w:name="Dark List Accent 6" w:uiPriority="70"/>
-    <w:lsdException w:name="Colorful Shading Accent 6" w:uiPriority="71"/>
-    <w:lsdException w:name="Colorful List Accent 6" w:uiPriority="72"/>
-    <w:lsdException w:name="Colorful Grid Accent 6" w:uiPriority="73"/>
-    <w:lsdException w:name="Subtle Emphasis" w:uiPriority="19" w:qFormat="1"/>
-    <w:lsdException w:name="Intense Emphasis" w:uiPriority="21" w:qFormat="1"/>
-    <w:lsdException w:name="Subtle Reference" w:uiPriority="31" w:qFormat="1"/>
-    <w:lsdException w:name="Intense Reference" w:uiPriority="32" w:qFormat="1"/>
-    <w:lsdException w:name="Book Title" w:uiPriority="33" w:qFormat="1"/>
-    <w:lsdException w:name="Bibliography" w:semiHidden="1" w:uiPriority="37" w:unhideWhenUsed="1"/>
-    <w:lsdException w:name="TOC Heading" w:semiHidden="1" w:uiPriority="39" w:unhideWhenUsed="1" w:qFormat="1"/>
-    <w:lsdException w:name="Plain Table 1" w:uiPriority="41"/>
-    <w:lsdException w:name="Plain Table 2" w:uiPriority="42"/>
-    <w:lsdException w:name="Plain Table 3" w:uiPriority="43"/>
-    <w:lsdException w:name="Plain Table 4" w:uiPriority="44"/>
-    <w:lsdException w:name="Plain Table 5" w:uiPriority="45"/>
-    <w:lsdException w:name="Grid Table Light" w:uiPriority="40"/>
-    <w:lsdException w:name="Grid Table 1 Light" w:uiPriority="46"/>
-    <w:lsdException w:name="Grid Table 2" w:uiPriority="47"/>
-    <w:lsdException w:name="Grid Table 3" w:uiPriority="48"/>
-    <w:lsdException w:name="Grid Table 4" w:uiPriority="49"/>
-    <w:lsdException w:name="Grid Table 5 Dark" w:uiPriority="50"/>
-    <w:lsdException w:name="Grid Table 6 Colorful" w:uiPriority="51"/>
-    <w:lsdException w:name="Grid Table 7 Colorful" w:uiPriority="52"/>
-    <w:lsdException w:name="Grid Table 1 Light Accent 1" w:uiPriority="46"/>
-    <w:lsdException w:name="Grid Table 2 Accent 1" w:uiPriority="47"/>
-    <w:lsdException w:name="Grid Table 3 Accent 1" w:uiPriority="48"/>
-    <w:lsdException w:name="Grid Table 4 Accent 1" w:uiPriority="49"/>
-    <w:lsdException w:name="Grid Table 5 Dark Accent 1" w:uiPriority="50"/>
-    <w:lsdException w:name="Grid Table 6 Colorful Accent 1" w:uiPriority="51"/>
-    <w:lsdException w:name="Grid Table 7 Colorful Accent 1" w:uiPriority="52"/>
-    <w:lsdException w:name="Grid Table 1 Light Accent 2" w:uiPriority="46"/>
-    <w:lsdException w:name="Grid Table 2 Accent 2" w:uiPriority="47"/>
-    <w:lsdException w:name="Grid Table 3 Accent 2" w:uiPriority="48"/>
-    <w:lsdException w:name="Grid Table 4 Accent 2" w:uiPriority="49"/>
-    <w:lsdException w:name="Grid Table 5 Dark Accent 2" w:uiPriority="50"/>
-    <w:lsdException w:name="Grid Table 6 Colorful Accent 2" w:uiPriority="51"/>
-    <w:lsdException w:name="Grid Table 7 Colorful Accent 2" w:uiPriority="52"/>
-    <w:lsdException w:name="Grid Table 1 Light Accent 3" w:uiPriority="46"/>
-    <w:lsdException w:name="Grid Table 2 Accent 3" w:uiPriority="47"/>
-    <w:lsdException w:name="Grid Table 3 Accent 3" w:uiPriority="48"/>
-    <w:lsdException w:name="Grid Table 4 Accent 3" w:uiPriority="49"/>
-    <w:lsdException w:name="Grid Table 5 Dark Accent 3" w:uiPriority="50"/>
-    <w:lsdException w:name="Grid Table 6 Colorful Accent 3" w:uiPriority="51"/>
-    <w:lsdException w:name="Grid Table 7 Colorful Accent 3" w:uiPriority="52"/>
-    <w:lsdException w:name="Grid Table 1 Light Accent 4" w:uiPriority="46"/>
-    <w:lsdException w:name="Grid Table 2 Accent 4" w:uiPriority="47"/>
-    <w:lsdException w:name="Grid Table 3 Accent 4" w:uiPriority="48"/>
-    <w:lsdException w:name="Grid Table 4 Accent 4" w:uiPriority="49"/>
-    <w:lsdException w:name="Grid Table 5 Dark Accent 4" w:uiPriority="50"/>
-    <w:lsdException w:name="Grid Table 6 Colorful Accent 4" w:uiPriority="51"/>
-    <w:lsdException w:name="Grid Table 7 Colorful Accent 4" w:uiPriority="52"/>
-    <w:lsdException w:name="Grid Table 1 Light Accent 5" w:uiPriority="46"/>
-    <w:lsdException w:name="Grid Table 2 Accent 5" w:uiPriority="47"/>
-    <w:lsdException w:name="Grid Table 3 Accent 5" w:uiPriority="48"/>
-    <w:lsdException w:name="Grid Table 4 Accent 5" w:uiPriority="49"/>
-    <w:lsdException w:name="Grid Table 5 Dark Accent 5" w:uiPriority="50"/>
-    <w:lsdException w:name="Grid Table 6 Colorful Accent 5" w:uiPriority="51"/>
-    <w:lsdException w:name="Grid Table 7 Colorful Accent 5" w:uiPriority="52"/>
-    <w:lsdException w:name="Grid Table 1 Light Accent 6" w:uiPriority="46"/>
-    <w:lsdException w:name="Grid Table 2 Accent 6" w:uiPriority="47"/>
-    <w:lsdException w:name="Grid Table 3 Accent 6" w:uiPriority="48"/>
-    <w:lsdException w:name="Grid Table 4 Accent 6" w:uiPriority="49"/>
-    <w:lsdException w:name="Grid Table 5 Dark Accent 6" w:uiPriority="50"/>
-    <w:lsdException w:name="Grid Table 6 Colorful Accent 6" w:uiPriority="51"/>
-    <w:lsdException w:name="Grid Table 7 Colorful Accent 6" w:uiPriority="52"/>
-    <w:lsdException w:name="List Table 1 Light" w:uiPriority="46"/>
-    <w:lsdException w:name="List Table 2" w:uiPriority="47"/>
-    <w:lsdException w:name="List Table 3" w:uiPriority="48"/>
-    <w:lsdException w:name="List Table 4" w:uiPriority="49"/>
-    <w:lsdException w:name="List Table 5 Dark" w:uiPriority="50"/>
-    <w:lsdException w:name="List Table 6 Colorful" w:uiPriority="51"/>
-    <w:lsdException w:name="List Table 7 Colorful" w:uiPriority="52"/>
-    <w:lsdException w:name="List Table 1 Light Accent 1" w:uiPriority="46"/>
-    <w:lsdException w:name="List Table 2 Accent 1" w:uiPriority="47"/>
-    <w:lsdException w:name="List Table 3 Accent 1" w:uiPriority="48"/>
-    <w:lsdException w:name="List Table 4 Accent 1" w:uiPriority="49"/>
-    <w:lsdException w:name="List Table 5 Dark Accent 1" w:uiPriority="50"/>
-    <w:lsdException w:name="List Table 6 Colorful Accent 1" w:uiPriority="51"/>
-    <w:lsdException w:name="List Table 7 Colorful Accent 1" w:uiPriority="52"/>
-    <w:lsdException w:name="List Table 1 Light Accent 2" w:uiPriority="46"/>
-    <w:lsdException w:name="List Table 2 Accent 2" w:uiPriority="47"/>
-    <w:lsdException w:name="List Table 3 Accent 2" w:uiPriority="48"/>
-    <w:lsdException w:name="List Table 4 Accent 2" w:uiPriority="49"/>
-    <w:lsdException w:name="List Table 5 Dark Accent 2" w:uiPriority="50"/>
-    <w:lsdException w:name="List Table 6 Colorful Accent 2" w:uiPriority="51"/>
-    <w:lsdException w:name="List Table 7 Colorful Accent 2" w:uiPriority="52"/>
-    <w:lsdException w:name="List Table 1 Light Accent 3" w:uiPriority="46"/>
-    <w:lsdException w:name="List Table 2 Accent 3" w:uiPriority="47"/>
-    <w:lsdException w:name="List Table 3 Accent 3" w:uiPriority="48"/>
-    <w:lsdException w:name="List Table 4 Accent 3" w:uiPriority="49"/>
-    <w:lsdException w:name="List Table 5 Dark Accent 3" w:uiPriority="50"/>
-    <w:lsdException w:name="List Table 6 Colorful Accent 3" w:uiPriority="51"/>
-    <w:lsdException w:name="List Table 7 Colorful Accent 3" w:uiPriority="52"/>
-    <w:lsdException w:name="List Table 1 Light Accent 4" w:uiPriority="46"/>
-    <w:lsdException w:name="List Table 2 Accent 4" w:uiPriority="47"/>
-    <w:lsdException w:name="List Table 3 Accent 4" w:uiPriority="48"/>
-    <w:lsdException w:name="List Table 4 Accent 4" w:uiPriority="49"/>
-    <w:lsdException w:name="List Table 5 Dark Accent 4" w:uiPriority="50"/>
-    <w:lsdException w:name="List Table 6 Colorful Accent 4" w:uiPriority="51"/>
-    <w:lsdException w:name="List Table 7 Colorful Accent 4" w:uiPriority="52"/>
-    <w:lsdException w:name="List Table 1 Light Accent 5" w:uiPriority="46"/>
-    <w:lsdException w:name="List Table 2 Accent 5" w:uiPriority="47"/>
-    <w:lsdException w:name="List Table 3 Accent 5" w:uiPriority="48"/>
-    <w:lsdException w:name="List Table 4 Accent 5" w:uiPriority="49"/>
-    <w:lsdException w:name="List Table 5 Dark Accent 5" w:uiPriority="50"/>
-    <w:lsdException w:name="List Table 6 Colorful Accent 5" w:uiPriority="51"/>
-    <w:lsdException w:name="List Table 7 Colorful Accent 5" w:uiPriority="52"/>
-    <w:lsdException w:name="List Table 1 Light Accent 6" w:uiPriority="46"/>
-    <w:lsdException w:name="List Table 2 Accent 6" w:uiPriority="47"/>
-    <w:lsdException w:name="List Table 3 Accent 6" w:uiPriority="48"/>
-    <w:lsdException w:name="List Table 4 Accent 6" w:uiPriority="49"/>
-    <w:lsdException w:name="List Table 5 Dark Accent 6" w:uiPriority="50"/>
-    <w:lsdException w:name="List Table 6 Colorful Accent 6" w:uiPriority="51"/>
-    <w:lsdException w:name="List Table 7 Colorful Accent 6" w:uiPriority="52"/>
-  </w:latentStyles>
-  <w:style w:type="paragraph" w:default="1" w:styleId="Normal">
-    <w:name w:val="Normal"/>
-    <w:qFormat/>
-  </w:style>
-  <w:style w:type="paragraph" w:styleId="Titre4">
-    <w:name w:val="heading 4"/>
-    <w:basedOn w:val="Normal"/>
-    <w:next w:val="Normal"/>
-    <w:link w:val="Titre4Car"/>
-    <w:uiPriority w:val="3"/>
-    <w:qFormat/>
-    <w:pPr>
-      <w:keepNext/>
-      <w:keepLines/>
-      <w:spacing w:after="0" w:line="240" w:lineRule="auto"/>
-      <w:outlineLvl w:val="3"/>
-    </w:pPr>
-    <w:rPr>
-      <w:rFonts w:eastAsiaTheme="majorEastAsia" w:cstheme="majorBidi"/>
-      <w:i/>
-      <w:iCs/>
-      <w:color w:val="000000" w:themeColor="text1"/>
-      <w:sz w:val="30"/>
-      <w:szCs w:val="24"/>
-      <w:lang w:val="fr-FR" w:eastAsia="en-US"/>
-    </w:rPr>
-  </w:style>
-  <w:style w:type="character" w:default="1" w:styleId="Policepardfaut">
-    <w:name w:val="Default Paragraph Font"/>
-    <w:uiPriority w:val="1"/>
-    <w:semiHidden/>
-    <w:unhideWhenUsed/>
-  </w:style>
-  <w:style w:type="table" w:default="1" w:styleId="TableauNormal">
-    <w:name w:val="Normal Table"/>
-    <w:uiPriority w:val="99"/>
-    <w:semiHidden/>
-    <w:unhideWhenUsed/>
-    <w:tblPr>
-      <w:tblInd w:w="0" w:type="dxa"/>
-      <w:tblCellMar>
-        <w:top w:w="0" w:type="dxa"/>
-        <w:left w:w="108" w:type="dxa"/>
-        <w:bottom w:w="0" w:type="dxa"/>
-        <w:right w:w="108" w:type="dxa"/>
-      </w:tblCellMar>
-    </w:tblPr>
-  </w:style>
-  <w:style w:type="numbering" w:default="1" w:styleId="Aucuneliste">
-    <w:name w:val="No List"/>
-    <w:uiPriority w:val="99"/>
-    <w:semiHidden/>
-    <w:unhideWhenUsed/>
-  </w:style>
-  <w:style w:type="paragraph" w:customStyle="1" w:styleId="E43F3271F6BA41C6868AF3E2338C2B7A">
-    <w:name w:val="E43F3271F6BA41C6868AF3E2338C2B7A"/>
-  </w:style>
-  <w:style w:type="paragraph" w:customStyle="1" w:styleId="C89637ED418A4FDCBB309288EBBE41E1">
-    <w:name w:val="C89637ED418A4FDCBB309288EBBE41E1"/>
-  </w:style>
-  <w:style w:type="paragraph" w:customStyle="1" w:styleId="E5D3BBEFFAE04CF4A01E30EA842FFC51">
-    <w:name w:val="E5D3BBEFFAE04CF4A01E30EA842FFC51"/>
-  </w:style>
-  <w:style w:type="paragraph" w:customStyle="1" w:styleId="338323F9D7A141FEB51958F1272DF658">
-    <w:name w:val="338323F9D7A141FEB51958F1272DF658"/>
-  </w:style>
-  <w:style w:type="paragraph" w:customStyle="1" w:styleId="D2DA5516F9704B299F47E9A6C0FDBD19">
-    <w:name w:val="D2DA5516F9704B299F47E9A6C0FDBD19"/>
-  </w:style>
-  <w:style w:type="paragraph" w:customStyle="1" w:styleId="14FD9DEEA6D94EB1A8953C492183F63C">
-    <w:name w:val="14FD9DEEA6D94EB1A8953C492183F63C"/>
-  </w:style>
-  <w:style w:type="character" w:customStyle="1" w:styleId="Titre4Car">
-    <w:name w:val="Titre 4 Car"/>
-    <w:basedOn w:val="Policepardfaut"/>
-    <w:link w:val="Titre4"/>
-    <w:uiPriority w:val="3"/>
-    <w:rPr>
-      <w:rFonts w:eastAsiaTheme="majorEastAsia" w:cstheme="majorBidi"/>
-      <w:i/>
-      <w:iCs/>
-      <w:color w:val="000000" w:themeColor="text1"/>
-      <w:sz w:val="30"/>
-      <w:szCs w:val="24"/>
-      <w:lang w:val="fr-FR" w:eastAsia="en-US"/>
-    </w:rPr>
-  </w:style>
-  <w:style w:type="paragraph" w:customStyle="1" w:styleId="961559A11D4D48218BB4B9A3BA4EFAE0">
-    <w:name w:val="961559A11D4D48218BB4B9A3BA4EFAE0"/>
-  </w:style>
-  <w:style w:type="paragraph" w:customStyle="1" w:styleId="Texte">
-    <w:name w:val="Texte"/>
-    <w:basedOn w:val="Normal"/>
-    <w:uiPriority w:val="5"/>
-    <w:qFormat/>
-    <w:pPr>
-      <w:spacing w:after="0" w:line="240" w:lineRule="auto"/>
-    </w:pPr>
-    <w:rPr>
-      <w:rFonts w:eastAsiaTheme="minorHAnsi"/>
-      <w:i/>
-      <w:color w:val="000000" w:themeColor="text1"/>
-      <w:sz w:val="26"/>
-      <w:szCs w:val="24"/>
-      <w:lang w:val="fr-FR" w:eastAsia="en-US"/>
-    </w:rPr>
-  </w:style>
-  <w:style w:type="paragraph" w:customStyle="1" w:styleId="47AB86813FEC456A80A1D1740ECCB4B0">
-    <w:name w:val="47AB86813FEC456A80A1D1740ECCB4B0"/>
-  </w:style>
-  <w:style w:type="paragraph" w:customStyle="1" w:styleId="6B2DA820C17E42A6BC281F5009960339">
-    <w:name w:val="6B2DA820C17E42A6BC281F5009960339"/>
-  </w:style>
-  <w:style w:type="paragraph" w:customStyle="1" w:styleId="17C0FE5C928A4AE983A8FD26F8941B74">
-    <w:name w:val="17C0FE5C928A4AE983A8FD26F8941B74"/>
-  </w:style>
-  <w:style w:type="character" w:styleId="Accentuation">
-    <w:name w:val="Emphasis"/>
-    <w:basedOn w:val="Policepardfaut"/>
-    <w:uiPriority w:val="20"/>
-    <w:qFormat/>
-    <w:rPr>
-      <w:i w:val="0"/>
-      <w:iCs/>
-      <w:color w:val="ED7D31" w:themeColor="accent2"/>
-    </w:rPr>
-  </w:style>
-  <w:style w:type="paragraph" w:customStyle="1" w:styleId="0A1F616B53094556BB9C454875A67101">
-    <w:name w:val="0A1F616B53094556BB9C454875A67101"/>
-  </w:style>
-  <w:style w:type="paragraph" w:customStyle="1" w:styleId="CDBECDE7DA27427CA559E59BBFDF5F06">
-    <w:name w:val="CDBECDE7DA27427CA559E59BBFDF5F06"/>
-  </w:style>
-  <w:style w:type="paragraph" w:styleId="Citation">
-    <w:name w:val="Quote"/>
-    <w:basedOn w:val="Normal"/>
-    <w:next w:val="Normal"/>
-    <w:link w:val="CitationCar"/>
-    <w:uiPriority w:val="29"/>
-    <w:qFormat/>
-    <w:pPr>
-      <w:spacing w:after="0" w:line="192" w:lineRule="auto"/>
-      <w:jc w:val="center"/>
-    </w:pPr>
-    <w:rPr>
-      <w:rFonts w:asciiTheme="majorHAnsi" w:eastAsiaTheme="minorHAnsi" w:hAnsiTheme="majorHAnsi"/>
-      <w:iCs/>
-      <w:color w:val="5B9BD5" w:themeColor="accent1"/>
-      <w:sz w:val="70"/>
-      <w:szCs w:val="24"/>
-      <w:lang w:val="fr-FR" w:eastAsia="en-US"/>
-    </w:rPr>
-  </w:style>
-  <w:style w:type="character" w:customStyle="1" w:styleId="CitationCar">
-    <w:name w:val="Citation Car"/>
-    <w:basedOn w:val="Policepardfaut"/>
-    <w:link w:val="Citation"/>
-    <w:uiPriority w:val="29"/>
-    <w:rPr>
-      <w:rFonts w:asciiTheme="majorHAnsi" w:eastAsiaTheme="minorHAnsi" w:hAnsiTheme="majorHAnsi"/>
-      <w:iCs/>
-      <w:color w:val="5B9BD5" w:themeColor="accent1"/>
-      <w:sz w:val="70"/>
-      <w:szCs w:val="24"/>
-      <w:lang w:val="fr-FR" w:eastAsia="en-US"/>
-    </w:rPr>
-  </w:style>
-  <w:style w:type="paragraph" w:customStyle="1" w:styleId="7550C2A520274E4CB01D724C74DDB982">
-    <w:name w:val="7550C2A520274E4CB01D724C74DDB982"/>
-  </w:style>
-</w:styles>
-</file>
-
-<file path=word/glossary/webSettings.xml><?xml version="1.0" encoding="utf-8"?>
-<w:webSettings xmlns:mc="http://schemas.openxmlformats.org/markup-compatibility/2006" xmlns:r="http://schemas.openxmlformats.org/officeDocument/2006/relationships" xmlns:w="http://schemas.openxmlformats.org/wordprocessingml/2006/main" xmlns:w14="http://schemas.microsoft.com/office/word/2010/wordml" xmlns:w15="http://schemas.microsoft.com/office/word/2012/wordml" xmlns:w16se="http://schemas.microsoft.com/office/word/2015/wordml/symex" mc:Ignorable="w14 w15 w16se">
-  <w:optimizeForBrowser/>
-  <w:allowPNG/>
-</w:webSettings>
 </file>
 
 <file path=word/theme/theme1.xml><?xml version="1.0" encoding="utf-8"?>
@@ -2355,24 +2217,10 @@
 </file>
 
 <file path=customXml/item1.xml><?xml version="1.0" encoding="utf-8"?>
-<?mso-contentType ?>
-<FormTemplates xmlns="http://schemas.microsoft.com/sharepoint/v3/contenttype/forms">
-  <Display>DocumentLibraryForm</Display>
-  <Edit>DocumentLibraryForm</Edit>
-  <New>DocumentLibraryForm</New>
-</FormTemplates>
+<b:Sources xmlns:b="http://schemas.openxmlformats.org/officeDocument/2006/bibliography" xmlns="http://schemas.openxmlformats.org/officeDocument/2006/bibliography" SelectedStyle="\APASixthEditionOfficeOnline.xsl" StyleName="APA" Version="6"/>
 </file>
 
 <file path=customXml/item2.xml><?xml version="1.0" encoding="utf-8"?>
-<p:properties xmlns:p="http://schemas.microsoft.com/office/2006/metadata/properties" xmlns:xsi="http://www.w3.org/2001/XMLSchema-instance" xmlns:pc="http://schemas.microsoft.com/office/infopath/2007/PartnerControls">
-  <documentManagement>
-    <Status xmlns="71af3243-3dd4-4a8d-8c0d-dd76da1f02a5">Not started</Status>
-    <MediaServiceKeyPoints xmlns="71af3243-3dd4-4a8d-8c0d-dd76da1f02a5" xsi:nil="true"/>
-  </documentManagement>
-</p:properties>
-</file>
-
-<file path=customXml/item3.xml><?xml version="1.0" encoding="utf-8"?>
 <ct:contentTypeSchema xmlns:ct="http://schemas.microsoft.com/office/2006/metadata/contentType" xmlns:ma="http://schemas.microsoft.com/office/2006/metadata/properties/metaAttributes" ct:_="" ma:_="" ma:contentTypeName="Document" ma:contentTypeID="0x01010079F111ED35F8CC479449609E8A0923A6" ma:contentTypeVersion="12" ma:contentTypeDescription="Create a new document." ma:contentTypeScope="" ma:versionID="fa6e671f1cd7e4d96ff9652be322dd5e">
   <xsd:schema xmlns:xsd="http://www.w3.org/2001/XMLSchema" xmlns:xs="http://www.w3.org/2001/XMLSchema" xmlns:p="http://schemas.microsoft.com/office/2006/metadata/properties" xmlns:ns2="71af3243-3dd4-4a8d-8c0d-dd76da1f02a5" xmlns:ns3="16c05727-aa75-4e4a-9b5f-8a80a1165891" targetNamespace="http://schemas.microsoft.com/office/2006/metadata/properties" ma:root="true" ma:fieldsID="4e2496f70b101db0b8013f30a071bbf7" ns2:_="" ns3:_="">
     <xsd:import namespace="71af3243-3dd4-4a8d-8c0d-dd76da1f02a5"/>
@@ -2593,29 +2441,33 @@
 </ct:contentTypeSchema>
 </file>
 
+<file path=customXml/item3.xml><?xml version="1.0" encoding="utf-8"?>
+<p:properties xmlns:p="http://schemas.microsoft.com/office/2006/metadata/properties" xmlns:xsi="http://www.w3.org/2001/XMLSchema-instance" xmlns:pc="http://schemas.microsoft.com/office/infopath/2007/PartnerControls">
+  <documentManagement>
+    <Status xmlns="71af3243-3dd4-4a8d-8c0d-dd76da1f02a5">Not started</Status>
+    <MediaServiceKeyPoints xmlns="71af3243-3dd4-4a8d-8c0d-dd76da1f02a5" xsi:nil="true"/>
+  </documentManagement>
+</p:properties>
+</file>
+
 <file path=customXml/item4.xml><?xml version="1.0" encoding="utf-8"?>
-<b:Sources xmlns:b="http://schemas.openxmlformats.org/officeDocument/2006/bibliography" xmlns="http://schemas.openxmlformats.org/officeDocument/2006/bibliography" SelectedStyle="\APASixthEditionOfficeOnline.xsl" StyleName="APA" Version="6"/>
+<?mso-contentType ?>
+<FormTemplates xmlns="http://schemas.microsoft.com/sharepoint/v3/contenttype/forms">
+  <Display>DocumentLibraryForm</Display>
+  <Edit>DocumentLibraryForm</Edit>
+  <New>DocumentLibraryForm</New>
+</FormTemplates>
 </file>
 
 <file path=customXml/itemProps1.xml><?xml version="1.0" encoding="utf-8"?>
-<ds:datastoreItem xmlns:ds="http://schemas.openxmlformats.org/officeDocument/2006/customXml" ds:itemID="{EF425F07-5221-4468-81DD-0F0C28E7FD98}">
+<ds:datastoreItem xmlns:ds="http://schemas.openxmlformats.org/officeDocument/2006/customXml" ds:itemID="{807FD2E1-F81B-467A-BA08-DB50C1BB1472}">
   <ds:schemaRefs>
-    <ds:schemaRef ds:uri="http://schemas.microsoft.com/sharepoint/v3/contenttype/forms"/>
+    <ds:schemaRef ds:uri="http://schemas.openxmlformats.org/officeDocument/2006/bibliography"/>
   </ds:schemaRefs>
 </ds:datastoreItem>
 </file>
 
 <file path=customXml/itemProps2.xml><?xml version="1.0" encoding="utf-8"?>
-<ds:datastoreItem xmlns:ds="http://schemas.openxmlformats.org/officeDocument/2006/customXml" ds:itemID="{57798B56-5215-4AD8-847F-8A1F1C10FD6F}">
-  <ds:schemaRefs>
-    <ds:schemaRef ds:uri="http://schemas.microsoft.com/office/2006/metadata/properties"/>
-    <ds:schemaRef ds:uri="http://schemas.microsoft.com/office/infopath/2007/PartnerControls"/>
-    <ds:schemaRef ds:uri="71af3243-3dd4-4a8d-8c0d-dd76da1f02a5"/>
-  </ds:schemaRefs>
-</ds:datastoreItem>
-</file>
-
-<file path=customXml/itemProps3.xml><?xml version="1.0" encoding="utf-8"?>
 <ds:datastoreItem xmlns:ds="http://schemas.openxmlformats.org/officeDocument/2006/customXml" ds:itemID="{507D20CB-E94B-44E8-97C3-44BC9C1AF38A}">
   <ds:schemaRefs>
     <ds:schemaRef ds:uri="http://schemas.microsoft.com/office/2006/metadata/contentType"/>
@@ -2634,10 +2486,20 @@
 </ds:datastoreItem>
 </file>
 
+<file path=customXml/itemProps3.xml><?xml version="1.0" encoding="utf-8"?>
+<ds:datastoreItem xmlns:ds="http://schemas.openxmlformats.org/officeDocument/2006/customXml" ds:itemID="{57798B56-5215-4AD8-847F-8A1F1C10FD6F}">
+  <ds:schemaRefs>
+    <ds:schemaRef ds:uri="http://schemas.microsoft.com/office/2006/metadata/properties"/>
+    <ds:schemaRef ds:uri="http://schemas.microsoft.com/office/infopath/2007/PartnerControls"/>
+    <ds:schemaRef ds:uri="71af3243-3dd4-4a8d-8c0d-dd76da1f02a5"/>
+  </ds:schemaRefs>
+</ds:datastoreItem>
+</file>
+
 <file path=customXml/itemProps4.xml><?xml version="1.0" encoding="utf-8"?>
-<ds:datastoreItem xmlns:ds="http://schemas.openxmlformats.org/officeDocument/2006/customXml" ds:itemID="{807FD2E1-F81B-467A-BA08-DB50C1BB1472}">
+<ds:datastoreItem xmlns:ds="http://schemas.openxmlformats.org/officeDocument/2006/customXml" ds:itemID="{EF425F07-5221-4468-81DD-0F0C28E7FD98}">
   <ds:schemaRefs>
-    <ds:schemaRef ds:uri="http://schemas.openxmlformats.org/officeDocument/2006/bibliography"/>
+    <ds:schemaRef ds:uri="http://schemas.microsoft.com/sharepoint/v3/contenttype/forms"/>
   </ds:schemaRefs>
 </ds:datastoreItem>
 </file>
</xml_diff>